<commit_message>
report on the way
</commit_message>
<xml_diff>
--- a/Game of Life_Report.docx
+++ b/Game of Life_Report.docx
@@ -1214,16 +1214,64 @@
           <w:sz w:val="28"/>
           <w:szCs w:val="28"/>
         </w:rPr>
-        <w:t>mpicc -o &lt;output&gt; -c mpi_GameOfLife.c funDefinitions.c -lm</w:t>
-      </w:r>
-    </w:p>
-    <w:bookmarkEnd w:id="1"/>
-    <w:p>
-      <w:pPr>
-        <w:pStyle w:val="ListParagraph"/>
-      </w:pPr>
-    </w:p>
-    <w:p/>
+        <w:t xml:space="preserve">mpicc -o &lt;output&gt; -c </w:t>
+      </w:r>
+      <w:proofErr w:type="spellStart"/>
+      <w:r>
+        <w:rPr>
+          <w:color w:val="C00000"/>
+          <w:sz w:val="28"/>
+          <w:szCs w:val="28"/>
+        </w:rPr>
+        <w:t>mpi_GameOfLife.c</w:t>
+      </w:r>
+      <w:proofErr w:type="spellEnd"/>
+      <w:r>
+        <w:rPr>
+          <w:color w:val="C00000"/>
+          <w:sz w:val="28"/>
+          <w:szCs w:val="28"/>
+        </w:rPr>
+        <w:t xml:space="preserve"> </w:t>
+      </w:r>
+      <w:proofErr w:type="spellStart"/>
+      <w:r>
+        <w:rPr>
+          <w:color w:val="C00000"/>
+          <w:sz w:val="28"/>
+          <w:szCs w:val="28"/>
+        </w:rPr>
+        <w:t>funDefinitions.c</w:t>
+      </w:r>
+      <w:proofErr w:type="spellEnd"/>
+      <w:r>
+        <w:rPr>
+          <w:color w:val="C00000"/>
+          <w:sz w:val="28"/>
+          <w:szCs w:val="28"/>
+        </w:rPr>
+        <w:t xml:space="preserve"> -</w:t>
+      </w:r>
+      <w:proofErr w:type="spellStart"/>
+      <w:r>
+        <w:rPr>
+          <w:color w:val="C00000"/>
+          <w:sz w:val="28"/>
+          <w:szCs w:val="28"/>
+        </w:rPr>
+        <w:t>lm</w:t>
+      </w:r>
+      <w:bookmarkEnd w:id="1"/>
+      <w:proofErr w:type="spellEnd"/>
+      <w:r>
+        <w:rPr>
+          <w:color w:val="C00000"/>
+          <w:sz w:val="28"/>
+          <w:szCs w:val="28"/>
+        </w:rPr>
+        <w:br/>
+      </w:r>
+    </w:p>
     <w:p>
       <w:r>
         <w:rPr>
@@ -1287,223 +1335,319 @@
     <w:p>
       <w:pPr>
         <w:rPr>
-          <w:lang w:val="el-GR"/>
-        </w:rPr>
-      </w:pPr>
-      <w:r>
-        <w:rPr>
+          <w:sz w:val="24"/>
+          <w:szCs w:val="24"/>
+          <w:lang w:val="el-GR"/>
+        </w:rPr>
+      </w:pPr>
+      <w:r>
+        <w:rPr>
+          <w:sz w:val="24"/>
+          <w:szCs w:val="24"/>
           <w:lang w:val="el-GR"/>
         </w:rPr>
         <w:t>Για την απλοποίηση την υλοποίησης του προγράμματος</w:t>
       </w:r>
       <w:r>
         <w:rPr>
+          <w:sz w:val="24"/>
+          <w:szCs w:val="24"/>
           <w:lang w:val="el-GR"/>
         </w:rPr>
         <w:t xml:space="preserve"> </w:t>
       </w:r>
       <w:r>
         <w:rPr>
+          <w:sz w:val="24"/>
+          <w:szCs w:val="24"/>
           <w:lang w:val="el-GR"/>
         </w:rPr>
         <w:t xml:space="preserve">(όπως προτάθηκε στις διαλέξεις και το </w:t>
       </w:r>
       <w:r>
+        <w:rPr>
+          <w:sz w:val="24"/>
+          <w:szCs w:val="24"/>
+        </w:rPr>
         <w:t>eclass</w:t>
       </w:r>
       <w:r>
         <w:rPr>
+          <w:sz w:val="24"/>
+          <w:szCs w:val="24"/>
+          <w:lang w:val="el-GR"/>
+        </w:rPr>
+        <w:t xml:space="preserve"> ) </w:t>
+      </w:r>
+      <w:r>
+        <w:rPr>
+          <w:sz w:val="24"/>
+          <w:szCs w:val="24"/>
+          <w:lang w:val="el-GR"/>
+        </w:rPr>
+        <w:t>κάνουμε τις εξής παραδοχές:</w:t>
+      </w:r>
+    </w:p>
+    <w:p>
+      <w:pPr>
+        <w:pStyle w:val="ListNumber"/>
+        <w:rPr>
+          <w:sz w:val="24"/>
+          <w:szCs w:val="24"/>
+          <w:lang w:val="el-GR"/>
+        </w:rPr>
+      </w:pPr>
+      <w:r>
+        <w:rPr>
+          <w:sz w:val="24"/>
+          <w:szCs w:val="24"/>
+          <w:lang w:val="el-GR"/>
+        </w:rPr>
+        <w:t>Απαιτούμε ο πίνακας  (πλέγμα) να είναι τετράγωνος (Ν</w:t>
+      </w:r>
+      <w:r>
+        <w:rPr>
+          <w:sz w:val="24"/>
+          <w:szCs w:val="24"/>
+        </w:rPr>
+        <w:t>xN</w:t>
+      </w:r>
+      <w:r>
+        <w:rPr>
+          <w:sz w:val="24"/>
+          <w:szCs w:val="24"/>
+          <w:lang w:val="el-GR"/>
+        </w:rPr>
+        <w:t>).</w:t>
+      </w:r>
+    </w:p>
+    <w:p>
+      <w:pPr>
+        <w:pStyle w:val="ListNumber"/>
+        <w:rPr>
+          <w:sz w:val="24"/>
+          <w:szCs w:val="24"/>
+          <w:lang w:val="el-GR"/>
+        </w:rPr>
+      </w:pPr>
+      <w:r>
+        <w:rPr>
+          <w:sz w:val="24"/>
+          <w:szCs w:val="24"/>
+          <w:lang w:val="el-GR"/>
+        </w:rPr>
+        <w:t xml:space="preserve">Απαιτούμε το πλήθος των </w:t>
+      </w:r>
+      <w:r>
+        <w:rPr>
+          <w:sz w:val="24"/>
+          <w:szCs w:val="24"/>
+        </w:rPr>
+        <w:t>workers</w:t>
+      </w:r>
+      <w:r>
+        <w:rPr>
+          <w:sz w:val="24"/>
+          <w:szCs w:val="24"/>
           <w:lang w:val="el-GR"/>
         </w:rPr>
         <w:t xml:space="preserve"> </w:t>
       </w:r>
       <w:r>
         <w:rPr>
-          <w:lang w:val="el-GR"/>
-        </w:rPr>
-        <w:t xml:space="preserve">) </w:t>
-      </w:r>
-      <w:r>
-        <w:rPr>
-          <w:lang w:val="el-GR"/>
-        </w:rPr>
-        <w:t>κάνουμε τις εξής παραδοχές:</w:t>
-      </w:r>
-    </w:p>
-    <w:p>
-      <w:pPr>
-        <w:pStyle w:val="ListNumber"/>
-        <w:rPr>
-          <w:lang w:val="el-GR"/>
-        </w:rPr>
-      </w:pPr>
-      <w:r>
-        <w:rPr>
-          <w:lang w:val="el-GR"/>
-        </w:rPr>
-        <w:t>Απαιτούμε ο πίνακας  (πλέγμα) να είναι τετράγωνος (Ν</w:t>
-      </w:r>
-      <w:r>
-        <w:t>xN</w:t>
-      </w:r>
-      <w:r>
-        <w:rPr>
-          <w:lang w:val="el-GR"/>
-        </w:rPr>
-        <w:t>)</w:t>
-      </w:r>
-      <w:r>
-        <w:rPr>
-          <w:lang w:val="el-GR"/>
-        </w:rPr>
-        <w:t>.</w:t>
-      </w:r>
-    </w:p>
-    <w:p>
-      <w:pPr>
-        <w:pStyle w:val="ListNumber"/>
-        <w:rPr>
-          <w:lang w:val="el-GR"/>
-        </w:rPr>
-      </w:pPr>
-      <w:r>
-        <w:rPr>
-          <w:lang w:val="el-GR"/>
-        </w:rPr>
-        <w:t xml:space="preserve">Απαιτούμε το πλήθος των </w:t>
-      </w:r>
-      <w:r>
-        <w:t>workers</w:t>
-      </w:r>
-      <w:r>
-        <w:rPr>
-          <w:lang w:val="el-GR"/>
-        </w:rPr>
-        <w:t xml:space="preserve"> </w:t>
-      </w:r>
-      <w:r>
-        <w:rPr>
+          <w:sz w:val="24"/>
+          <w:szCs w:val="24"/>
           <w:lang w:val="el-GR"/>
         </w:rPr>
         <w:t xml:space="preserve">στους οποίους θα διαμοιρασθεί ο παραπάνω πίνακας να είναι τετραγωνικός αριθμός. </w:t>
       </w:r>
       <w:r>
         <w:rPr>
+          <w:sz w:val="24"/>
+          <w:szCs w:val="24"/>
           <w:lang w:val="el-GR"/>
         </w:rPr>
         <w:t>(</w:t>
       </w:r>
       <w:r>
+        <w:rPr>
+          <w:sz w:val="24"/>
+          <w:szCs w:val="24"/>
+        </w:rPr>
         <w:t>x</w:t>
       </w:r>
       <w:r>
         <w:rPr>
+          <w:sz w:val="24"/>
+          <w:szCs w:val="24"/>
           <w:lang w:val="el-GR"/>
         </w:rPr>
         <w:t>*</w:t>
       </w:r>
       <w:r>
+        <w:rPr>
+          <w:sz w:val="24"/>
+          <w:szCs w:val="24"/>
+        </w:rPr>
         <w:t>x</w:t>
       </w:r>
       <w:r>
         <w:rPr>
+          <w:sz w:val="24"/>
+          <w:szCs w:val="24"/>
           <w:lang w:val="el-GR"/>
         </w:rPr>
         <w:t>) και η ρίζα του (</w:t>
       </w:r>
       <w:r>
+        <w:rPr>
+          <w:sz w:val="24"/>
+          <w:szCs w:val="24"/>
+        </w:rPr>
         <w:t>x</w:t>
       </w:r>
       <w:r>
         <w:rPr>
+          <w:sz w:val="24"/>
+          <w:szCs w:val="24"/>
           <w:lang w:val="el-GR"/>
         </w:rPr>
         <w:t xml:space="preserve">) να διαιρεί τέλεια την κάθε πλευρά  του πλέγματος (Ν % </w:t>
       </w:r>
       <w:r>
+        <w:rPr>
+          <w:sz w:val="24"/>
+          <w:szCs w:val="24"/>
+        </w:rPr>
         <w:t>x</w:t>
       </w:r>
       <w:r>
         <w:rPr>
+          <w:sz w:val="24"/>
+          <w:szCs w:val="24"/>
           <w:lang w:val="el-GR"/>
         </w:rPr>
         <w:t xml:space="preserve"> = 0). Με αυτον τον τρόπο διασφαλίζουμε τον ισομοιρασμό του πίνακα σε διεργασίες.</w:t>
       </w:r>
       <w:r>
         <w:rPr>
+          <w:sz w:val="24"/>
+          <w:szCs w:val="24"/>
           <w:lang w:val="el-GR"/>
         </w:rPr>
         <w:br/>
         <w:t xml:space="preserve">Από το σύνολικό αριθμό </w:t>
       </w:r>
       <w:r>
+        <w:rPr>
+          <w:sz w:val="24"/>
+          <w:szCs w:val="24"/>
+        </w:rPr>
         <w:t>n</w:t>
       </w:r>
       <w:r>
         <w:rPr>
+          <w:sz w:val="24"/>
+          <w:szCs w:val="24"/>
           <w:lang w:val="el-GR"/>
         </w:rPr>
         <w:t xml:space="preserve"> των διεργασιών </w:t>
       </w:r>
       <w:r>
         <w:rPr>
+          <w:sz w:val="24"/>
+          <w:szCs w:val="24"/>
           <w:lang w:val="el-GR"/>
         </w:rPr>
         <w:t xml:space="preserve"> που δίνεται σαν όρισμα στην </w:t>
       </w:r>
       <w:r>
+        <w:rPr>
+          <w:sz w:val="24"/>
+          <w:szCs w:val="24"/>
+        </w:rPr>
         <w:t>main</w:t>
       </w:r>
       <w:r>
         <w:rPr>
+          <w:sz w:val="24"/>
+          <w:szCs w:val="24"/>
           <w:lang w:val="el-GR"/>
         </w:rPr>
         <w:t xml:space="preserve"> (&lt;</w:t>
       </w:r>
       <w:r>
+        <w:rPr>
+          <w:sz w:val="24"/>
+          <w:szCs w:val="24"/>
+        </w:rPr>
         <w:t>n</w:t>
       </w:r>
       <w:r>
         <w:rPr>
+          <w:sz w:val="24"/>
+          <w:szCs w:val="24"/>
           <w:lang w:val="el-GR"/>
         </w:rPr>
         <w:t xml:space="preserve">&gt;) </w:t>
       </w:r>
       <w:r>
         <w:rPr>
+          <w:sz w:val="24"/>
+          <w:szCs w:val="24"/>
           <w:lang w:val="el-GR"/>
         </w:rPr>
         <w:t xml:space="preserve">, </w:t>
       </w:r>
       <w:r>
         <w:rPr>
+          <w:sz w:val="24"/>
+          <w:szCs w:val="24"/>
           <w:lang w:val="el-GR"/>
         </w:rPr>
         <w:t xml:space="preserve">οι </w:t>
       </w:r>
       <w:r>
+        <w:rPr>
+          <w:sz w:val="24"/>
+          <w:szCs w:val="24"/>
+        </w:rPr>
         <w:t>n</w:t>
       </w:r>
       <w:r>
         <w:rPr>
+          <w:sz w:val="24"/>
+          <w:szCs w:val="24"/>
           <w:lang w:val="el-GR"/>
         </w:rPr>
         <w:t xml:space="preserve">-1 διεργασίες θα είναι σύμφωνα με την υλοποίησή μας </w:t>
       </w:r>
       <w:r>
+        <w:rPr>
+          <w:sz w:val="24"/>
+          <w:szCs w:val="24"/>
+        </w:rPr>
         <w:t>workers</w:t>
       </w:r>
       <w:r>
         <w:rPr>
+          <w:sz w:val="24"/>
+          <w:szCs w:val="24"/>
           <w:lang w:val="el-GR"/>
         </w:rPr>
         <w:t xml:space="preserve"> ενώ η μια υπολοιπόμενη διεργασία θα είναι ο </w:t>
       </w:r>
       <w:r>
+        <w:rPr>
+          <w:sz w:val="24"/>
+          <w:szCs w:val="24"/>
+        </w:rPr>
         <w:t>Master</w:t>
       </w:r>
       <w:r>
         <w:rPr>
+          <w:sz w:val="24"/>
+          <w:szCs w:val="24"/>
           <w:lang w:val="el-GR"/>
         </w:rPr>
         <w:t>.</w:t>
@@ -1512,35 +1656,41 @@
     <w:p>
       <w:pPr>
         <w:rPr>
-          <w:lang w:val="el-GR"/>
-        </w:rPr>
-      </w:pPr>
-      <w:r>
-        <w:rPr>
+          <w:sz w:val="24"/>
+          <w:szCs w:val="24"/>
+          <w:lang w:val="el-GR"/>
+        </w:rPr>
+      </w:pPr>
+      <w:r>
+        <w:rPr>
+          <w:sz w:val="24"/>
+          <w:szCs w:val="24"/>
           <w:lang w:val="el-GR"/>
         </w:rPr>
         <w:t xml:space="preserve">Συνεπώς, οι επιτρεπόμενες γενικά τιμές που μπορεί να πάρει το </w:t>
       </w:r>
       <w:r>
+        <w:rPr>
+          <w:sz w:val="24"/>
+          <w:szCs w:val="24"/>
+        </w:rPr>
         <w:t>n</w:t>
       </w:r>
       <w:r>
         <w:rPr>
-          <w:lang w:val="el-GR"/>
-        </w:rPr>
-        <w:t xml:space="preserve"> </w:t>
-      </w:r>
-      <w:r>
-        <w:rPr>
-          <w:lang w:val="el-GR"/>
-        </w:rPr>
-        <w:t>σύμφωνα με τον περιορισμό του πλήθους των διεργασιών είναι :</w:t>
-      </w:r>
-      <w:r>
-        <w:rPr>
-          <w:lang w:val="el-GR"/>
-        </w:rPr>
-        <w:br/>
+          <w:sz w:val="24"/>
+          <w:szCs w:val="24"/>
+          <w:lang w:val="el-GR"/>
+        </w:rPr>
+        <w:t xml:space="preserve"> σύμφωνα με τον περιορισμό του</w:t>
+      </w:r>
+      <w:r>
+        <w:rPr>
+          <w:sz w:val="24"/>
+          <w:szCs w:val="24"/>
+          <w:lang w:val="el-GR"/>
+        </w:rPr>
+        <w:t xml:space="preserve"> πλήθους των διεργασιών είναι :</w:t>
       </w:r>
     </w:p>
     <w:p>
@@ -1551,16 +1701,30 @@
           <w:numId w:val="16"/>
         </w:numPr>
         <w:rPr>
-          <w:lang w:val="el-GR"/>
-        </w:rPr>
-      </w:pPr>
-      <w:r>
+          <w:sz w:val="24"/>
+          <w:szCs w:val="24"/>
+          <w:lang w:val="el-GR"/>
+        </w:rPr>
+      </w:pPr>
+      <w:r>
+        <w:rPr>
+          <w:sz w:val="24"/>
+          <w:szCs w:val="24"/>
+        </w:rPr>
         <w:t>2</w:t>
       </w:r>
       <w:r>
+        <w:rPr>
+          <w:sz w:val="24"/>
+          <w:szCs w:val="24"/>
+        </w:rPr>
         <w:tab/>
       </w:r>
       <w:r>
+        <w:rPr>
+          <w:sz w:val="24"/>
+          <w:szCs w:val="24"/>
+        </w:rPr>
         <w:tab/>
         <w:t>(1+1)</w:t>
       </w:r>
@@ -1573,16 +1737,30 @@
           <w:numId w:val="16"/>
         </w:numPr>
         <w:rPr>
-          <w:lang w:val="el-GR"/>
-        </w:rPr>
-      </w:pPr>
-      <w:r>
+          <w:sz w:val="24"/>
+          <w:szCs w:val="24"/>
+          <w:lang w:val="el-GR"/>
+        </w:rPr>
+      </w:pPr>
+      <w:r>
+        <w:rPr>
+          <w:sz w:val="24"/>
+          <w:szCs w:val="24"/>
+        </w:rPr>
         <w:t>5</w:t>
       </w:r>
       <w:r>
+        <w:rPr>
+          <w:sz w:val="24"/>
+          <w:szCs w:val="24"/>
+        </w:rPr>
         <w:tab/>
       </w:r>
       <w:r>
+        <w:rPr>
+          <w:sz w:val="24"/>
+          <w:szCs w:val="24"/>
+        </w:rPr>
         <w:tab/>
         <w:t>(4+1)</w:t>
       </w:r>
@@ -1595,16 +1773,30 @@
           <w:numId w:val="16"/>
         </w:numPr>
         <w:rPr>
-          <w:lang w:val="el-GR"/>
-        </w:rPr>
-      </w:pPr>
-      <w:r>
+          <w:sz w:val="24"/>
+          <w:szCs w:val="24"/>
+          <w:lang w:val="el-GR"/>
+        </w:rPr>
+      </w:pPr>
+      <w:r>
+        <w:rPr>
+          <w:sz w:val="24"/>
+          <w:szCs w:val="24"/>
+        </w:rPr>
         <w:t>10</w:t>
       </w:r>
       <w:r>
+        <w:rPr>
+          <w:sz w:val="24"/>
+          <w:szCs w:val="24"/>
+        </w:rPr>
         <w:tab/>
       </w:r>
       <w:r>
+        <w:rPr>
+          <w:sz w:val="24"/>
+          <w:szCs w:val="24"/>
+        </w:rPr>
         <w:tab/>
         <w:t>(9+1)</w:t>
       </w:r>
@@ -1617,16 +1809,30 @@
           <w:numId w:val="16"/>
         </w:numPr>
         <w:rPr>
-          <w:lang w:val="el-GR"/>
-        </w:rPr>
-      </w:pPr>
-      <w:r>
+          <w:sz w:val="24"/>
+          <w:szCs w:val="24"/>
+          <w:lang w:val="el-GR"/>
+        </w:rPr>
+      </w:pPr>
+      <w:r>
+        <w:rPr>
+          <w:sz w:val="24"/>
+          <w:szCs w:val="24"/>
+        </w:rPr>
         <w:t>17</w:t>
       </w:r>
       <w:r>
+        <w:rPr>
+          <w:sz w:val="24"/>
+          <w:szCs w:val="24"/>
+        </w:rPr>
         <w:tab/>
       </w:r>
       <w:r>
+        <w:rPr>
+          <w:sz w:val="24"/>
+          <w:szCs w:val="24"/>
+        </w:rPr>
         <w:tab/>
         <w:t>(16+1)</w:t>
       </w:r>
@@ -1639,16 +1845,30 @@
           <w:numId w:val="16"/>
         </w:numPr>
         <w:rPr>
-          <w:lang w:val="el-GR"/>
-        </w:rPr>
-      </w:pPr>
-      <w:r>
+          <w:sz w:val="24"/>
+          <w:szCs w:val="24"/>
+          <w:lang w:val="el-GR"/>
+        </w:rPr>
+      </w:pPr>
+      <w:r>
+        <w:rPr>
+          <w:sz w:val="24"/>
+          <w:szCs w:val="24"/>
+        </w:rPr>
         <w:t>26</w:t>
       </w:r>
       <w:r>
+        <w:rPr>
+          <w:sz w:val="24"/>
+          <w:szCs w:val="24"/>
+        </w:rPr>
         <w:tab/>
       </w:r>
       <w:r>
+        <w:rPr>
+          <w:sz w:val="24"/>
+          <w:szCs w:val="24"/>
+        </w:rPr>
         <w:tab/>
         <w:t>(25+1)</w:t>
       </w:r>
@@ -1661,16 +1881,30 @@
           <w:numId w:val="16"/>
         </w:numPr>
         <w:rPr>
-          <w:lang w:val="el-GR"/>
-        </w:rPr>
-      </w:pPr>
-      <w:r>
+          <w:sz w:val="24"/>
+          <w:szCs w:val="24"/>
+          <w:lang w:val="el-GR"/>
+        </w:rPr>
+      </w:pPr>
+      <w:r>
+        <w:rPr>
+          <w:sz w:val="24"/>
+          <w:szCs w:val="24"/>
+        </w:rPr>
         <w:t>37</w:t>
       </w:r>
       <w:r>
+        <w:rPr>
+          <w:sz w:val="24"/>
+          <w:szCs w:val="24"/>
+        </w:rPr>
         <w:tab/>
       </w:r>
       <w:r>
+        <w:rPr>
+          <w:sz w:val="24"/>
+          <w:szCs w:val="24"/>
+        </w:rPr>
         <w:tab/>
         <w:t>(26+1)</w:t>
       </w:r>
@@ -1683,16 +1917,30 @@
           <w:numId w:val="16"/>
         </w:numPr>
         <w:rPr>
-          <w:lang w:val="el-GR"/>
-        </w:rPr>
-      </w:pPr>
-      <w:r>
+          <w:sz w:val="24"/>
+          <w:szCs w:val="24"/>
+          <w:lang w:val="el-GR"/>
+        </w:rPr>
+      </w:pPr>
+      <w:r>
+        <w:rPr>
+          <w:sz w:val="24"/>
+          <w:szCs w:val="24"/>
+        </w:rPr>
         <w:t>50</w:t>
       </w:r>
       <w:r>
+        <w:rPr>
+          <w:sz w:val="24"/>
+          <w:szCs w:val="24"/>
+        </w:rPr>
         <w:tab/>
       </w:r>
       <w:r>
+        <w:rPr>
+          <w:sz w:val="24"/>
+          <w:szCs w:val="24"/>
+        </w:rPr>
         <w:tab/>
         <w:t>(49+1)</w:t>
       </w:r>
@@ -1700,20 +1948,124 @@
     <w:p>
       <w:pPr>
         <w:rPr>
-          <w:lang w:val="el-GR"/>
-        </w:rPr>
-      </w:pPr>
-      <w:r>
-        <w:rPr>
+          <w:sz w:val="24"/>
+          <w:szCs w:val="24"/>
+          <w:lang w:val="el-GR"/>
+        </w:rPr>
+      </w:pPr>
+      <w:r>
+        <w:rPr>
+          <w:sz w:val="24"/>
+          <w:szCs w:val="24"/>
           <w:lang w:val="el-GR"/>
         </w:rPr>
         <w:t xml:space="preserve">Ακόμα, ανάλογα το μέγεθος του προβλήματος ο παραπάνω αριθμός διεργασιών </w:t>
       </w:r>
       <w:r>
+        <w:rPr>
+          <w:sz w:val="24"/>
+          <w:szCs w:val="24"/>
+        </w:rPr>
         <w:t>n</w:t>
       </w:r>
       <w:r>
         <w:rPr>
+          <w:sz w:val="24"/>
+          <w:szCs w:val="24"/>
+          <w:lang w:val="el-GR"/>
+        </w:rPr>
+        <w:t xml:space="preserve"> που δίνετ</w:t>
+      </w:r>
+      <w:r>
+        <w:rPr>
+          <w:sz w:val="24"/>
+          <w:szCs w:val="24"/>
+          <w:lang w:val="el-GR"/>
+        </w:rPr>
+        <w:t>αι μπορεί να μην είναι έγκυρος και συνεπώς τότε θα εκτυπώνεται</w:t>
+      </w:r>
+      <w:r>
+        <w:rPr>
+          <w:sz w:val="24"/>
+          <w:szCs w:val="24"/>
+          <w:lang w:val="el-GR"/>
+        </w:rPr>
+        <w:t xml:space="preserve"> μήνυμα λάθους.</w:t>
+      </w:r>
+    </w:p>
+    <w:p>
+      <w:pPr>
+        <w:pStyle w:val="Heading2"/>
+        <w:rPr>
+          <w:b/>
+          <w:sz w:val="32"/>
+          <w:szCs w:val="32"/>
+          <w:lang w:val="el-GR"/>
+        </w:rPr>
+      </w:pPr>
+      <w:r>
+        <w:rPr>
+          <w:b/>
+          <w:sz w:val="32"/>
+          <w:szCs w:val="32"/>
+          <w:lang w:val="el-GR"/>
+        </w:rPr>
+        <w:lastRenderedPageBreak/>
+        <w:t>σΧΕΔΙΑΣΜΟΣ/ΥΛΟΠΟΙΗΣΗ ΚΩΔΙΚΑ</w:t>
+      </w:r>
+    </w:p>
+    <w:p>
+      <w:pPr>
+        <w:tabs>
+          <w:tab w:val="left" w:pos="3165"/>
+        </w:tabs>
+        <w:rPr>
+          <w:b/>
+          <w:caps/>
+          <w:sz w:val="32"/>
+          <w:szCs w:val="32"/>
+          <w:u w:val="single"/>
+          <w:lang w:val="el-GR"/>
+        </w:rPr>
+      </w:pPr>
+      <w:r>
+        <w:rPr>
+          <w:b/>
+          <w:caps/>
+          <w:sz w:val="32"/>
+          <w:szCs w:val="32"/>
+          <w:u w:val="single"/>
+          <w:lang w:val="el-GR"/>
+        </w:rPr>
+        <w:t>MPI</w:t>
+      </w:r>
+    </w:p>
+    <w:p>
+      <w:pPr>
+        <w:tabs>
+          <w:tab w:val="left" w:pos="3165"/>
+        </w:tabs>
+        <w:rPr>
+          <w:lang w:val="el-GR"/>
+        </w:rPr>
+      </w:pPr>
+      <w:r>
+        <w:rPr>
+          <w:lang w:val="el-GR"/>
+        </w:rPr>
+        <w:t>Επιλ</w:t>
+      </w:r>
+      <w:r>
+        <w:rPr>
+          <w:lang w:val="el-GR"/>
+        </w:rPr>
+        <w:t xml:space="preserve">έξαμε στην υλοποίησή μας να ξεχωρίσουμε τον ρόλο του </w:t>
+      </w:r>
+      <w:r>
+        <w:t>master</w:t>
+      </w:r>
+      <w:r>
+        <w:rPr>
           <w:lang w:val="el-GR"/>
         </w:rPr>
         <w:t xml:space="preserve"> </w:t>
@@ -1722,28 +2074,1094 @@
         <w:rPr>
           <w:lang w:val="el-GR"/>
         </w:rPr>
-        <w:t>που δίνετ</w:t>
-      </w:r>
-      <w:r>
-        <w:rPr>
-          <w:lang w:val="el-GR"/>
-        </w:rPr>
-        <w:t>αι μπορεί να μην είναι έγκυρος και συνεπώς τότε θα εκτυπώνεται</w:t>
-      </w:r>
-      <w:r>
-        <w:rPr>
-          <w:lang w:val="el-GR"/>
-        </w:rPr>
-        <w:t xml:space="preserve"> μήνυμα λάθους.</w:t>
-      </w:r>
-    </w:p>
-    <w:p>
+        <w:t xml:space="preserve">από αυτόν των </w:t>
+      </w:r>
+      <w:r>
+        <w:t>workers</w:t>
+      </w:r>
+      <w:r>
+        <w:rPr>
+          <w:lang w:val="el-GR"/>
+        </w:rPr>
+        <w:t xml:space="preserve">. </w:t>
+      </w:r>
+      <w:r>
+        <w:rPr>
+          <w:lang w:val="el-GR"/>
+        </w:rPr>
+        <w:t xml:space="preserve">Για να το επιτύχουμε αυτό χρειάστηκε να δημιουργήσουμε έναν νέο </w:t>
+      </w:r>
+      <w:r>
+        <w:t>communicator</w:t>
+      </w:r>
+      <w:r>
+        <w:rPr>
+          <w:lang w:val="el-GR"/>
+        </w:rPr>
+        <w:t xml:space="preserve"> </w:t>
+      </w:r>
+      <w:r>
+        <w:rPr>
+          <w:lang w:val="el-GR"/>
+        </w:rPr>
+        <w:t xml:space="preserve">στο </w:t>
+      </w:r>
+      <w:r>
+        <w:t>group</w:t>
+      </w:r>
+      <w:r>
+        <w:rPr>
+          <w:lang w:val="el-GR"/>
+        </w:rPr>
+        <w:t xml:space="preserve"> </w:t>
+      </w:r>
+      <w:r>
+        <w:rPr>
+          <w:lang w:val="el-GR"/>
+        </w:rPr>
+        <w:t xml:space="preserve">του οποίου συμπεριλαμβάνονται μόνο οι διεργασίες </w:t>
+      </w:r>
+      <w:r>
+        <w:t>workers</w:t>
+      </w:r>
+      <w:r>
+        <w:rPr>
+          <w:lang w:val="el-GR"/>
+        </w:rPr>
+        <w:t xml:space="preserve"> </w:t>
+      </w:r>
+      <w:r>
+        <w:rPr>
+          <w:lang w:val="el-GR"/>
+        </w:rPr>
+        <w:t xml:space="preserve">(όχι ο </w:t>
+      </w:r>
+      <w:r>
+        <w:t>master</w:t>
+      </w:r>
+      <w:r>
+        <w:rPr>
+          <w:lang w:val="el-GR"/>
+        </w:rPr>
+        <w:t xml:space="preserve"> – 0)</w:t>
+      </w:r>
+      <w:r>
+        <w:rPr>
+          <w:lang w:val="el-GR"/>
+        </w:rPr>
+        <w:t xml:space="preserve">. </w:t>
+      </w:r>
+      <w:r>
+        <w:rPr>
+          <w:lang w:val="el-GR"/>
+        </w:rPr>
+        <w:br/>
+      </w:r>
+      <w:r>
+        <w:rPr>
+          <w:lang w:val="el-GR"/>
+        </w:rPr>
+        <w:br/>
+        <w:t xml:space="preserve">Η </w:t>
+      </w:r>
+      <w:r>
+        <w:t>MPI</w:t>
+      </w:r>
+      <w:r>
+        <w:rPr>
+          <w:lang w:val="el-GR"/>
+        </w:rPr>
+        <w:t>_</w:t>
+      </w:r>
+      <w:r>
+        <w:t>Cart</w:t>
+      </w:r>
+      <w:r>
+        <w:rPr>
+          <w:lang w:val="el-GR"/>
+        </w:rPr>
+        <w:t>_</w:t>
+      </w:r>
+      <w:r>
+        <w:t>create</w:t>
+      </w:r>
+      <w:r>
+        <w:rPr>
+          <w:lang w:val="el-GR"/>
+        </w:rPr>
+        <w:t xml:space="preserve">(..) </w:t>
+      </w:r>
+      <w:r>
+        <w:rPr>
+          <w:lang w:val="el-GR"/>
+        </w:rPr>
+        <w:t xml:space="preserve">παίρνοντας σαν όρισμα τον καινούριο αυτόν </w:t>
+      </w:r>
+      <w:r>
+        <w:t>communicator</w:t>
+      </w:r>
+      <w:r>
+        <w:rPr>
+          <w:lang w:val="el-GR"/>
+        </w:rPr>
+        <w:t xml:space="preserve"> </w:t>
+      </w:r>
+      <w:r>
+        <w:rPr>
+          <w:lang w:val="el-GR"/>
+        </w:rPr>
+        <w:t xml:space="preserve">δημιουργεί τοπολογία στην οποία «συμμετέχουν» και λαμβάνουν συντεταγμένες μόνο οι </w:t>
+      </w:r>
+      <w:r>
+        <w:t>workers</w:t>
+      </w:r>
+      <w:r>
+        <w:rPr>
+          <w:lang w:val="el-GR"/>
+        </w:rPr>
+        <w:t>.</w:t>
+      </w:r>
+      <w:r>
+        <w:rPr>
+          <w:lang w:val="el-GR"/>
+        </w:rPr>
+        <w:br/>
+      </w:r>
+      <w:r>
+        <w:rPr>
+          <w:lang w:val="el-GR"/>
+        </w:rPr>
+        <w:br/>
+        <w:t xml:space="preserve">Οι </w:t>
+      </w:r>
+      <w:r>
+        <w:t>workers</w:t>
+      </w:r>
+      <w:r>
+        <w:rPr>
+          <w:lang w:val="el-GR"/>
+        </w:rPr>
+        <w:t xml:space="preserve"> </w:t>
+      </w:r>
+      <w:r>
+        <w:rPr>
+          <w:lang w:val="el-GR"/>
+        </w:rPr>
+        <w:t xml:space="preserve">πλέον επικοινωνούν μεταξύ τους μέσω του </w:t>
+      </w:r>
+      <w:r>
+        <w:t>communicator</w:t>
+      </w:r>
+      <w:r>
+        <w:rPr>
+          <w:lang w:val="el-GR"/>
+        </w:rPr>
+        <w:t xml:space="preserve"> </w:t>
+      </w:r>
+      <w:r>
+        <w:rPr>
+          <w:lang w:val="el-GR"/>
+        </w:rPr>
+        <w:t xml:space="preserve">που επιστρέφει η  </w:t>
+      </w:r>
+      <w:r>
+        <w:t>MPI</w:t>
+      </w:r>
+      <w:r>
+        <w:rPr>
+          <w:lang w:val="el-GR"/>
+        </w:rPr>
+        <w:t>_</w:t>
+      </w:r>
+      <w:r>
+        <w:t>Cart</w:t>
+      </w:r>
+      <w:r>
+        <w:rPr>
+          <w:lang w:val="el-GR"/>
+        </w:rPr>
+        <w:t>_</w:t>
+      </w:r>
+      <w:r>
+        <w:t>create</w:t>
+      </w:r>
+      <w:r>
+        <w:rPr>
+          <w:lang w:val="el-GR"/>
+        </w:rPr>
+        <w:t>(..)</w:t>
+      </w:r>
+      <w:r>
+        <w:rPr>
+          <w:lang w:val="el-GR"/>
+        </w:rPr>
+        <w:t xml:space="preserve">. Η </w:t>
+      </w:r>
+      <w:r>
+        <w:rPr>
+          <w:lang w:val="el-GR"/>
+        </w:rPr>
+        <w:t xml:space="preserve">απεικόνιση </w:t>
+      </w:r>
+      <w:r>
+        <w:rPr>
+          <w:lang w:val="el-GR"/>
+        </w:rPr>
+        <w:t xml:space="preserve">των </w:t>
+      </w:r>
+      <w:r>
+        <w:t>task</w:t>
+      </w:r>
+      <w:r>
+        <w:rPr>
+          <w:lang w:val="el-GR"/>
+        </w:rPr>
+        <w:t>_</w:t>
+      </w:r>
+      <w:r>
+        <w:t>ids</w:t>
+      </w:r>
+      <w:r>
+        <w:rPr>
+          <w:lang w:val="el-GR"/>
+        </w:rPr>
+        <w:t xml:space="preserve"> </w:t>
+      </w:r>
+      <w:r>
+        <w:rPr>
+          <w:lang w:val="el-GR"/>
+        </w:rPr>
+        <w:t xml:space="preserve">σε </w:t>
+      </w:r>
+      <w:r>
+        <w:t>coordinates</w:t>
+      </w:r>
+      <w:r>
+        <w:rPr>
+          <w:lang w:val="el-GR"/>
+        </w:rPr>
+        <w:t xml:space="preserve"> μπορεί να είναι αυθαίρετη και τα </w:t>
+      </w:r>
+      <w:r>
+        <w:t>ids</w:t>
+      </w:r>
+      <w:r>
+        <w:rPr>
+          <w:lang w:val="el-GR"/>
+        </w:rPr>
+        <w:t xml:space="preserve"> των διεργασιών του </w:t>
+      </w:r>
+      <w:r>
+        <w:t>MPI</w:t>
+      </w:r>
+      <w:r>
+        <w:rPr>
+          <w:lang w:val="el-GR"/>
+        </w:rPr>
+        <w:t>_</w:t>
+      </w:r>
+      <w:r>
+        <w:t>COMM</w:t>
+      </w:r>
+      <w:r>
+        <w:rPr>
+          <w:lang w:val="el-GR"/>
+        </w:rPr>
+        <w:t>_</w:t>
+      </w:r>
+      <w:r>
+        <w:t>WORLD</w:t>
+      </w:r>
+      <w:r>
+        <w:rPr>
+          <w:lang w:val="el-GR"/>
+        </w:rPr>
+        <w:t xml:space="preserve"> </w:t>
+      </w:r>
+      <w:r>
+        <w:rPr>
+          <w:lang w:val="el-GR"/>
+        </w:rPr>
+        <w:t xml:space="preserve">θεωρητικά μπορεί να μην είναι ίδια με αυτά του καινούριου </w:t>
+      </w:r>
+      <w:r>
+        <w:t>communicator</w:t>
+      </w:r>
+      <w:r>
+        <w:rPr>
+          <w:lang w:val="el-GR"/>
+        </w:rPr>
+        <w:t xml:space="preserve"> </w:t>
+      </w:r>
+      <w:r>
+        <w:rPr>
+          <w:lang w:val="el-GR"/>
+        </w:rPr>
+        <w:t>(</w:t>
+      </w:r>
+      <w:r>
+        <w:t>reordering</w:t>
+      </w:r>
+      <w:r>
+        <w:rPr>
+          <w:lang w:val="el-GR"/>
+        </w:rPr>
+        <w:t>)</w:t>
+      </w:r>
+      <w:r>
+        <w:rPr>
+          <w:lang w:val="el-GR"/>
+        </w:rPr>
+        <w:t xml:space="preserve"> (στην πράξη βέβαια δεν βλέπουμε να συμβαίνει κάτι τέτοιο), συνεπώς η πληροφορία που απαιτείται για την επικοινωνία μεταξύ των </w:t>
+      </w:r>
+      <w:r>
+        <w:t>workers</w:t>
+      </w:r>
+      <w:r>
+        <w:rPr>
+          <w:lang w:val="el-GR"/>
+        </w:rPr>
+        <w:t xml:space="preserve"> </w:t>
+      </w:r>
+      <w:r>
+        <w:rPr>
+          <w:lang w:val="el-GR"/>
+        </w:rPr>
+        <w:t xml:space="preserve">διατίθεται μόνο μέσω του καινούριου </w:t>
+      </w:r>
+      <w:r>
+        <w:t>communicator</w:t>
+      </w:r>
+      <w:r>
+        <w:rPr>
+          <w:lang w:val="el-GR"/>
+        </w:rPr>
+        <w:t>.</w:t>
+      </w:r>
+    </w:p>
+    <w:p>
+      <w:pPr>
+        <w:tabs>
+          <w:tab w:val="left" w:pos="3165"/>
+        </w:tabs>
+        <w:rPr>
+          <w:lang w:val="el-GR"/>
+        </w:rPr>
+      </w:pPr>
+      <w:r>
+        <w:rPr>
+          <w:lang w:val="el-GR"/>
+        </w:rPr>
+        <w:t xml:space="preserve">Επικοινωνία μεταξύ των </w:t>
+      </w:r>
+      <w:r>
+        <w:t>workers</w:t>
+      </w:r>
+      <w:r>
+        <w:rPr>
+          <w:lang w:val="el-GR"/>
+        </w:rPr>
+        <w:t xml:space="preserve"> </w:t>
+      </w:r>
+      <w:r>
+        <w:rPr>
+          <w:lang w:val="el-GR"/>
+        </w:rPr>
+        <w:t>διενεργείται για την αποστολή γραμμών-στηλών-κελιών του υποπίνακα μιας διεργασίας σε άλλες διεργασίες που φιλοξενούν υποπίνακες γειτονικούς ως προς αυτόν (</w:t>
+      </w:r>
+      <w:r>
+        <w:rPr>
+          <w:lang w:val="el-GR"/>
+        </w:rPr>
+        <w:t xml:space="preserve">τον </w:t>
+      </w:r>
+      <w:r>
+        <w:rPr>
+          <w:lang w:val="el-GR"/>
+        </w:rPr>
+        <w:t>υποπίνακα).</w:t>
+      </w:r>
+    </w:p>
+    <w:p>
+      <w:pPr>
+        <w:tabs>
+          <w:tab w:val="left" w:pos="3165"/>
+        </w:tabs>
+        <w:rPr>
+          <w:lang w:val="el-GR"/>
+        </w:rPr>
+      </w:pPr>
+      <w:r>
+        <w:rPr>
+          <w:lang w:val="el-GR"/>
+        </w:rPr>
+        <w:t xml:space="preserve">Στο πρόγραμμα μας διενεργείται επικοινωνία μεταξύ των </w:t>
+      </w:r>
+      <w:r>
+        <w:t>workers</w:t>
+      </w:r>
+      <w:r>
+        <w:rPr>
+          <w:lang w:val="el-GR"/>
+        </w:rPr>
+        <w:t xml:space="preserve"> </w:t>
+      </w:r>
+      <w:r>
+        <w:rPr>
+          <w:lang w:val="el-GR"/>
+        </w:rPr>
+        <w:t xml:space="preserve">και του </w:t>
+      </w:r>
+      <w:r>
+        <w:t>master</w:t>
+      </w:r>
+      <w:r>
+        <w:rPr>
+          <w:lang w:val="el-GR"/>
+        </w:rPr>
+        <w:t xml:space="preserve"> </w:t>
+      </w:r>
+      <w:r>
+        <w:rPr>
+          <w:lang w:val="el-GR"/>
+        </w:rPr>
+        <w:t xml:space="preserve">για την αποστολή των αρχικών και τελικών υποπινάκων των πρώτων στον δεύτερο ο οποίος θα τους εκτυπώσει με τη σωστή σειρά στο αρχείο </w:t>
+      </w:r>
+      <w:r>
+        <w:t>initial</w:t>
+      </w:r>
+      <w:r>
+        <w:rPr>
+          <w:lang w:val="el-GR"/>
+        </w:rPr>
+        <w:t>.</w:t>
+      </w:r>
+      <w:r>
+        <w:t>txt</w:t>
+      </w:r>
+      <w:r>
+        <w:rPr>
+          <w:lang w:val="el-GR"/>
+        </w:rPr>
+        <w:t xml:space="preserve"> και </w:t>
+      </w:r>
+      <w:r>
+        <w:t>final</w:t>
+      </w:r>
+      <w:r>
+        <w:rPr>
+          <w:lang w:val="el-GR"/>
+        </w:rPr>
+        <w:t>.</w:t>
+      </w:r>
+      <w:r>
+        <w:t>txt</w:t>
+      </w:r>
+      <w:r>
+        <w:rPr>
+          <w:lang w:val="el-GR"/>
+        </w:rPr>
+        <w:t xml:space="preserve"> </w:t>
+      </w:r>
+      <w:r>
+        <w:rPr>
+          <w:lang w:val="el-GR"/>
+        </w:rPr>
+        <w:t>αντίστοιχα</w:t>
+      </w:r>
+      <w:r>
+        <w:rPr>
+          <w:lang w:val="el-GR"/>
+        </w:rPr>
+        <w:t xml:space="preserve">. </w:t>
+      </w:r>
+    </w:p>
+    <w:p>
+      <w:pPr>
+        <w:tabs>
+          <w:tab w:val="left" w:pos="3165"/>
+        </w:tabs>
+        <w:rPr>
+          <w:lang w:val="el-GR"/>
+        </w:rPr>
+      </w:pPr>
+      <w:r>
+        <w:rPr>
+          <w:lang w:val="el-GR"/>
+        </w:rPr>
+        <w:t xml:space="preserve">Κάθε </w:t>
+      </w:r>
+      <w:r>
+        <w:t>worker</w:t>
+      </w:r>
+      <w:r>
+        <w:rPr>
+          <w:lang w:val="el-GR"/>
+        </w:rPr>
+        <w:t xml:space="preserve"> αρχι</w:t>
+      </w:r>
+      <w:r>
+        <w:rPr>
+          <w:lang w:val="el-GR"/>
+        </w:rPr>
+        <w:t xml:space="preserve">κοποιεί τον δικό του υποπίνακα κια γνωρίζει στο τέλος την κατάσταση του τελικού του υποπίνακα. Αυτούς τους δύο υποπίνακες  λοιπόν, στέλνει στον </w:t>
+      </w:r>
+      <w:r>
+        <w:t>master</w:t>
+      </w:r>
+      <w:r>
+        <w:rPr>
+          <w:lang w:val="el-GR"/>
+        </w:rPr>
+        <w:t xml:space="preserve"> </w:t>
+      </w:r>
+      <w:r>
+        <w:rPr>
+          <w:lang w:val="el-GR"/>
+        </w:rPr>
+        <w:t>που θα αναλάβει την εκτύπωσή τους.</w:t>
+      </w:r>
+    </w:p>
+    <w:p>
+      <w:pPr>
+        <w:tabs>
+          <w:tab w:val="left" w:pos="3165"/>
+        </w:tabs>
+        <w:rPr>
+          <w:lang w:val="el-GR"/>
+        </w:rPr>
+      </w:pPr>
+      <w:r>
+        <w:rPr>
+          <w:lang w:val="el-GR"/>
+        </w:rPr>
+        <w:t xml:space="preserve">Η αποστολή από τους εργάτες προς τον </w:t>
+      </w:r>
+      <w:r>
+        <w:t>master</w:t>
+      </w:r>
+      <w:r>
+        <w:rPr>
+          <w:lang w:val="el-GR"/>
+        </w:rPr>
+        <w:t xml:space="preserve"> </w:t>
+      </w:r>
+      <w:r>
+        <w:rPr>
+          <w:lang w:val="el-GR"/>
+        </w:rPr>
+        <w:t xml:space="preserve">και η λήψη από την πλευρά του </w:t>
+      </w:r>
+      <w:r>
+        <w:t>master</w:t>
+      </w:r>
+      <w:r>
+        <w:rPr>
+          <w:lang w:val="el-GR"/>
+        </w:rPr>
+        <w:t xml:space="preserve"> </w:t>
+      </w:r>
+      <w:r>
+        <w:rPr>
+          <w:lang w:val="el-GR"/>
+        </w:rPr>
+        <w:t xml:space="preserve">γίνονται με </w:t>
+      </w:r>
+      <w:r>
+        <w:t>non</w:t>
+      </w:r>
+      <w:r>
+        <w:rPr>
+          <w:lang w:val="el-GR"/>
+        </w:rPr>
+        <w:t>-</w:t>
+      </w:r>
+      <w:r>
+        <w:t>blocking</w:t>
+      </w:r>
+      <w:r>
+        <w:rPr>
+          <w:lang w:val="el-GR"/>
+        </w:rPr>
+        <w:t xml:space="preserve"> </w:t>
+      </w:r>
+      <w:r>
+        <w:rPr>
+          <w:lang w:val="el-GR"/>
+        </w:rPr>
+        <w:t>μεθόδους.</w:t>
+      </w:r>
+    </w:p>
+    <w:p>
+      <w:pPr>
+        <w:tabs>
+          <w:tab w:val="left" w:pos="3165"/>
+        </w:tabs>
+        <w:rPr>
+          <w:lang w:val="el-GR"/>
+        </w:rPr>
+      </w:pPr>
+      <w:r>
+        <w:rPr>
+          <w:lang w:val="el-GR"/>
+        </w:rPr>
+        <w:t xml:space="preserve">Για να γνωρίζει ο </w:t>
+      </w:r>
+      <w:r>
+        <w:t>master</w:t>
+      </w:r>
+      <w:r>
+        <w:rPr>
+          <w:lang w:val="el-GR"/>
+        </w:rPr>
+        <w:t xml:space="preserve"> </w:t>
+      </w:r>
+      <w:r>
+        <w:rPr>
+          <w:lang w:val="el-GR"/>
+        </w:rPr>
+        <w:t>πώς να εκτυπώσει τους ληφθέντες υποπίνακες (έστω τους αρχικούς) με τη σωστή σειρά πρέπει να λάβει πληροφορία και για τις συντεταγμένες της διεργασίας που αποστέλει τον καθ’ ένα</w:t>
+      </w:r>
+      <w:r>
+        <w:rPr>
+          <w:lang w:val="el-GR"/>
+        </w:rPr>
+        <w:t xml:space="preserve"> απ’ αυτούς</w:t>
+      </w:r>
+      <w:r>
+        <w:rPr>
+          <w:lang w:val="el-GR"/>
+        </w:rPr>
+        <w:t xml:space="preserve">. Για να το επιτύχουμε αυτό ο κάθε </w:t>
+      </w:r>
+      <w:r>
+        <w:t>worker</w:t>
+      </w:r>
+      <w:r>
+        <w:rPr>
+          <w:lang w:val="el-GR"/>
+        </w:rPr>
+        <w:t xml:space="preserve"> </w:t>
+      </w:r>
+      <w:r>
+        <w:rPr>
+          <w:lang w:val="el-GR"/>
+        </w:rPr>
+        <w:t xml:space="preserve">στέλνει στον </w:t>
+      </w:r>
+      <w:r>
+        <w:t>master</w:t>
+      </w:r>
+      <w:r>
+        <w:rPr>
+          <w:lang w:val="el-GR"/>
+        </w:rPr>
+        <w:t xml:space="preserve"> </w:t>
+      </w:r>
+      <w:r>
+        <w:rPr>
+          <w:lang w:val="el-GR"/>
+        </w:rPr>
+        <w:t>μαζί με τον υποπίνακα του και τις συντεταγμένες του.</w:t>
+      </w:r>
+    </w:p>
+    <w:p>
+      <w:pPr>
+        <w:tabs>
+          <w:tab w:val="left" w:pos="3165"/>
+        </w:tabs>
+        <w:rPr>
+          <w:lang w:val="el-GR"/>
+        </w:rPr>
+      </w:pPr>
+      <w:r>
+        <w:rPr>
+          <w:lang w:val="el-GR"/>
+        </w:rPr>
+        <w:t xml:space="preserve">Δεδομένου ότι το μέγεθος του υποπίνακα είναι δυναμικό θεωρήσαμε πιο εύκολο να αποφύγουμε την δημιουργία </w:t>
+      </w:r>
+      <w:r>
+        <w:t>datatype</w:t>
+      </w:r>
+      <w:r>
+        <w:rPr>
+          <w:lang w:val="el-GR"/>
+        </w:rPr>
+        <w:t xml:space="preserve"> </w:t>
+      </w:r>
+      <w:r>
+        <w:rPr>
+          <w:lang w:val="el-GR"/>
+        </w:rPr>
+        <w:t xml:space="preserve">για αυτόν τον σκόπο και δεσμεύσαμε απλώς επιπλέον χώρο για τις συντεταγμένες ( για </w:t>
+      </w:r>
+      <w:r>
+        <w:rPr>
+          <w:lang w:val="el-GR"/>
+        </w:rPr>
+        <w:t>2</w:t>
+      </w:r>
+      <w:r>
+        <w:rPr>
+          <w:lang w:val="el-GR"/>
+        </w:rPr>
+        <w:t xml:space="preserve"> </w:t>
+      </w:r>
+      <w:r>
+        <w:t>integers</w:t>
+      </w:r>
+      <w:r>
+        <w:rPr>
+          <w:lang w:val="el-GR"/>
+        </w:rPr>
+        <w:t xml:space="preserve"> ) </w:t>
+      </w:r>
+      <w:r>
+        <w:rPr>
+          <w:lang w:val="el-GR"/>
+        </w:rPr>
+        <w:t xml:space="preserve">στον ίδιο συνεχόμενο χώρο μνήμης όπου αποθηκέυται και ο υποπίνακας. </w:t>
+      </w:r>
+      <w:r>
+        <w:rPr>
+          <w:lang w:val="el-GR"/>
+        </w:rPr>
+        <w:br/>
+        <w:t xml:space="preserve">Εξαιτίας αυτού διενεργούνται τέσσερις συνολικά στο πρόγραμμα μας </w:t>
+      </w:r>
+      <w:r>
+        <w:t>memcpy</w:t>
+      </w:r>
+      <w:r>
+        <w:rPr>
+          <w:lang w:val="el-GR"/>
+        </w:rPr>
+        <w:t xml:space="preserve">(..) </w:t>
+      </w:r>
+      <w:r>
+        <w:rPr>
+          <w:lang w:val="el-GR"/>
+        </w:rPr>
+        <w:t xml:space="preserve">για την αντιγραφή 4 συνολικά </w:t>
+      </w:r>
+      <w:r>
+        <w:t>integers</w:t>
+      </w:r>
+      <w:r>
+        <w:rPr>
+          <w:lang w:val="el-GR"/>
+        </w:rPr>
+        <w:t xml:space="preserve">. </w:t>
+      </w:r>
+      <w:r>
+        <w:rPr>
+          <w:lang w:val="el-GR"/>
+        </w:rPr>
+        <w:br/>
+      </w:r>
+      <w:r>
+        <w:rPr>
+          <w:lang w:val="el-GR"/>
+        </w:rPr>
+        <w:t xml:space="preserve">Προτιμήσαμε με άλλα λόγια να ρίξουμε αμελητέα την απόδοση κάνοντας αντιγραφή 16 συνολικά </w:t>
+      </w:r>
+      <w:r>
+        <w:t>bytes</w:t>
+      </w:r>
+      <w:r>
+        <w:rPr>
+          <w:lang w:val="el-GR"/>
+        </w:rPr>
+        <w:t xml:space="preserve"> </w:t>
+      </w:r>
+      <w:r>
+        <w:rPr>
+          <w:lang w:val="el-GR"/>
+        </w:rPr>
+        <w:t>προκειμένου να έχουμε πιο απλό κώδικα.</w:t>
+      </w:r>
+    </w:p>
+    <w:p>
+      <w:pPr>
+        <w:tabs>
+          <w:tab w:val="left" w:pos="3165"/>
+        </w:tabs>
+        <w:rPr>
+          <w:lang w:val="el-GR"/>
+        </w:rPr>
+      </w:pPr>
+    </w:p>
+    <w:p>
+      <w:pPr>
+        <w:tabs>
+          <w:tab w:val="left" w:pos="3165"/>
+        </w:tabs>
+        <w:rPr>
+          <w:lang w:val="el-GR"/>
+        </w:rPr>
+      </w:pPr>
+      <w:r>
+        <w:rPr>
+          <w:lang w:val="el-GR"/>
+        </w:rPr>
+        <w:t xml:space="preserve">Κατα τ’ άλλα αποφεύγουμε οπουδήποτε αλλού τις περιττές αντιγραφές δημιουργώντας </w:t>
+      </w:r>
+      <w:r>
+        <w:t>datatypes</w:t>
+      </w:r>
+      <w:r>
+        <w:rPr>
+          <w:lang w:val="el-GR"/>
+        </w:rPr>
+        <w:t>.</w:t>
+      </w:r>
+    </w:p>
+    <w:p>
+      <w:pPr>
+        <w:tabs>
+          <w:tab w:val="left" w:pos="3165"/>
+        </w:tabs>
+        <w:rPr>
+          <w:lang w:val="el-GR"/>
+        </w:rPr>
+      </w:pPr>
+      <w:r>
+        <w:rPr>
+          <w:lang w:val="el-GR"/>
+        </w:rPr>
+        <w:t xml:space="preserve">Για την αποστολή των στηλών ενός </w:t>
+      </w:r>
+      <w:r>
+        <w:t>worker</w:t>
+      </w:r>
+      <w:r>
+        <w:rPr>
+          <w:lang w:val="el-GR"/>
+        </w:rPr>
+        <w:t xml:space="preserve"> </w:t>
+      </w:r>
+      <w:r>
+        <w:rPr>
+          <w:lang w:val="el-GR"/>
+        </w:rPr>
+        <w:t xml:space="preserve">στον γειτονά του δημιουργείται </w:t>
+      </w:r>
+      <w:r>
+        <w:t>datatype</w:t>
+      </w:r>
+      <w:r>
+        <w:rPr>
+          <w:lang w:val="el-GR"/>
+        </w:rPr>
+        <w:t xml:space="preserve"> με τη βοήθεια της </w:t>
+      </w:r>
+      <w:r>
+        <w:t>MPI</w:t>
+      </w:r>
+      <w:r>
+        <w:rPr>
+          <w:lang w:val="el-GR"/>
+        </w:rPr>
+        <w:t>_</w:t>
+      </w:r>
+      <w:r>
+        <w:t>Type</w:t>
+      </w:r>
+      <w:r>
+        <w:rPr>
+          <w:lang w:val="el-GR"/>
+        </w:rPr>
+        <w:t>_</w:t>
+      </w:r>
+      <w:r>
+        <w:t>create</w:t>
+      </w:r>
+      <w:r>
+        <w:rPr>
+          <w:lang w:val="el-GR"/>
+        </w:rPr>
+        <w:t>_</w:t>
+      </w:r>
+      <w:r>
+        <w:t>subarray</w:t>
+      </w:r>
+      <w:r>
+        <w:rPr>
+          <w:lang w:val="el-GR"/>
+        </w:rPr>
+        <w:t xml:space="preserve">(..). </w:t>
+      </w:r>
+    </w:p>
+    <w:p>
+      <w:pPr>
+        <w:tabs>
+          <w:tab w:val="left" w:pos="3165"/>
+        </w:tabs>
+        <w:rPr>
+          <w:lang w:val="el-GR"/>
+        </w:rPr>
+      </w:pPr>
+      <w:r>
+        <w:rPr>
+          <w:lang w:val="el-GR"/>
+        </w:rPr>
+        <w:t xml:space="preserve">Για την αποστολή των γραμμών δεν θεωρήσαμε σκόπιμη τη χρήση </w:t>
+      </w:r>
+      <w:r>
+        <w:t>datatype</w:t>
+      </w:r>
+      <w:r>
+        <w:rPr>
+          <w:lang w:val="el-GR"/>
+        </w:rPr>
+        <w:t xml:space="preserve"> </w:t>
+      </w:r>
+      <w:r>
+        <w:rPr>
+          <w:lang w:val="el-GR"/>
+        </w:rPr>
+        <w:t>μιας και αυτές βρίσκονται ήδη σε συνεχόμενες θέσεις μνήμης.</w:t>
+      </w:r>
+    </w:p>
+    <w:p>
+      <w:pPr>
+        <w:tabs>
+          <w:tab w:val="left" w:pos="3165"/>
+        </w:tabs>
+        <w:rPr>
+          <w:lang w:val="el-GR"/>
+        </w:rPr>
+      </w:pPr>
+      <w:r>
+        <w:rPr>
+          <w:lang w:val="el-GR"/>
+        </w:rPr>
+        <w:t xml:space="preserve"> </w:t>
+      </w:r>
+      <w:r>
+        <w:rPr>
+          <w:lang w:val="el-GR"/>
+        </w:rPr>
+        <w:t>Τέλος, γ</w:t>
+      </w:r>
+      <w:r>
+        <w:rPr>
+          <w:lang w:val="el-GR"/>
+        </w:rPr>
+        <w:t xml:space="preserve">ια βέλτιστη απόδοση της παραλληλίας ο διαμοιρασμός του πλέγματος στις διεργασίες – </w:t>
+      </w:r>
+      <w:r>
+        <w:t>workers</w:t>
+      </w:r>
+      <w:r>
+        <w:rPr>
+          <w:lang w:val="el-GR"/>
+        </w:rPr>
+        <w:t xml:space="preserve"> </w:t>
+      </w:r>
+      <w:r>
+        <w:rPr>
+          <w:lang w:val="el-GR"/>
+        </w:rPr>
+        <w:t xml:space="preserve">όπως απαιτείτο, </w:t>
+      </w:r>
+      <w:r>
+        <w:rPr>
+          <w:lang w:val="el-GR"/>
+        </w:rPr>
+        <w:t>γίνετ</w:t>
+      </w:r>
+      <w:r>
+        <w:rPr>
+          <w:lang w:val="el-GR"/>
+        </w:rPr>
+        <w:t>αι</w:t>
+      </w:r>
+      <w:r>
+        <w:rPr>
+          <w:lang w:val="el-GR"/>
+        </w:rPr>
+        <w:t xml:space="preserve"> σε </w:t>
+      </w:r>
+      <w:r>
+        <w:t>blocks</w:t>
+      </w:r>
+      <w:r>
+        <w:rPr>
+          <w:lang w:val="el-GR"/>
+        </w:rPr>
+        <w:t>.</w:t>
+      </w:r>
+    </w:p>
+    <w:p>
+      <w:pPr>
+        <w:tabs>
+          <w:tab w:val="left" w:pos="3165"/>
+        </w:tabs>
+        <w:rPr>
+          <w:lang w:val="el-GR"/>
+        </w:rPr>
+      </w:pPr>
+    </w:p>
+    <w:p>
+      <w:pPr>
+        <w:tabs>
+          <w:tab w:val="left" w:pos="3165"/>
+        </w:tabs>
+        <w:rPr>
+          <w:lang w:val="el-GR"/>
+        </w:rPr>
+      </w:pPr>
+      <w:r>
+        <w:rPr>
+          <w:lang w:val="el-GR"/>
+        </w:rPr>
+        <w:t>Για τις περισσότερες από τις παραπάνω αποφάσεις λήφθηκαν υπόψη μας οι οδηγίες/συμβουλές που δόθηκαν κατα τη διάρκεια των διαλέξεων.</w:t>
+      </w:r>
+    </w:p>
+    <w:p>
+      <w:pPr>
+        <w:tabs>
+          <w:tab w:val="left" w:pos="3165"/>
+        </w:tabs>
+        <w:rPr>
+          <w:lang w:val="el-GR"/>
+        </w:rPr>
+      </w:pPr>
+    </w:p>
+    <w:p>
+      <w:pPr>
+        <w:tabs>
+          <w:tab w:val="left" w:pos="3165"/>
+        </w:tabs>
+        <w:rPr>
+          <w:lang w:val="el-GR"/>
+        </w:rPr>
+      </w:pPr>
       <w:bookmarkStart w:id="2" w:name="_GoBack"/>
       <w:bookmarkEnd w:id="2"/>
+      <w:r>
+        <w:rPr>
+          <w:lang w:val="el-GR"/>
+        </w:rPr>
+        <w:br/>
+      </w:r>
+    </w:p>
+    <w:p>
+      <w:pPr>
+        <w:pStyle w:val="ListNumber"/>
+        <w:numPr>
+          <w:ilvl w:val="0"/>
+          <w:numId w:val="0"/>
+        </w:numPr>
+        <w:rPr>
+          <w:lang w:val="el-GR"/>
+        </w:rPr>
+      </w:pPr>
     </w:p>
     <w:sectPr>
-      <w:footerReference w:type="default" r:id="rId7"/>
-      <w:headerReference w:type="first" r:id="rId8"/>
+      <w:footerReference w:type="default" r:id="rId8"/>
+      <w:headerReference w:type="first" r:id="rId9"/>
       <w:pgSz w:w="12240" w:h="15840"/>
       <w:pgMar w:top="1440" w:right="2700" w:bottom="1800" w:left="1440" w:header="720" w:footer="720" w:gutter="0"/>
       <w:pgBorders w:display="notFirstPage" w:offsetFrom="page">
@@ -1814,7 +3232,7 @@
           <w:rPr>
             <w:noProof/>
           </w:rPr>
-          <w:t>3</w:t>
+          <w:t>5</w:t>
         </w:r>
         <w:r>
           <w:fldChar w:fldCharType="end"/>
@@ -2232,6 +3650,95 @@
     </w:lvl>
   </w:abstractNum>
   <w:abstractNum w:abstractNumId="11" w15:restartNumberingAfterBreak="0">
+    <w:nsid w:val="389F5E25"/>
+    <w:multiLevelType w:val="hybridMultilevel"/>
+    <w:tmpl w:val="98EC120C"/>
+    <w:lvl w:ilvl="0" w:tplc="D3A296AA">
+      <w:start w:val="1"/>
+      <w:numFmt w:val="decimal"/>
+      <w:lvlText w:val="%1)"/>
+      <w:lvlJc w:val="left"/>
+      <w:pPr>
+        <w:ind w:left="3960" w:hanging="360"/>
+      </w:pPr>
+      <w:rPr>
+        <w:rFonts w:hint="default"/>
+      </w:rPr>
+    </w:lvl>
+    <w:lvl w:ilvl="1" w:tplc="04090019" w:tentative="1">
+      <w:start w:val="1"/>
+      <w:numFmt w:val="lowerLetter"/>
+      <w:lvlText w:val="%2."/>
+      <w:lvlJc w:val="left"/>
+      <w:pPr>
+        <w:ind w:left="4680" w:hanging="360"/>
+      </w:pPr>
+    </w:lvl>
+    <w:lvl w:ilvl="2" w:tplc="0409001B" w:tentative="1">
+      <w:start w:val="1"/>
+      <w:numFmt w:val="lowerRoman"/>
+      <w:lvlText w:val="%3."/>
+      <w:lvlJc w:val="right"/>
+      <w:pPr>
+        <w:ind w:left="5400" w:hanging="180"/>
+      </w:pPr>
+    </w:lvl>
+    <w:lvl w:ilvl="3" w:tplc="0409000F" w:tentative="1">
+      <w:start w:val="1"/>
+      <w:numFmt w:val="decimal"/>
+      <w:lvlText w:val="%4."/>
+      <w:lvlJc w:val="left"/>
+      <w:pPr>
+        <w:ind w:left="6120" w:hanging="360"/>
+      </w:pPr>
+    </w:lvl>
+    <w:lvl w:ilvl="4" w:tplc="04090019" w:tentative="1">
+      <w:start w:val="1"/>
+      <w:numFmt w:val="lowerLetter"/>
+      <w:lvlText w:val="%5."/>
+      <w:lvlJc w:val="left"/>
+      <w:pPr>
+        <w:ind w:left="6840" w:hanging="360"/>
+      </w:pPr>
+    </w:lvl>
+    <w:lvl w:ilvl="5" w:tplc="0409001B" w:tentative="1">
+      <w:start w:val="1"/>
+      <w:numFmt w:val="lowerRoman"/>
+      <w:lvlText w:val="%6."/>
+      <w:lvlJc w:val="right"/>
+      <w:pPr>
+        <w:ind w:left="7560" w:hanging="180"/>
+      </w:pPr>
+    </w:lvl>
+    <w:lvl w:ilvl="6" w:tplc="0409000F" w:tentative="1">
+      <w:start w:val="1"/>
+      <w:numFmt w:val="decimal"/>
+      <w:lvlText w:val="%7."/>
+      <w:lvlJc w:val="left"/>
+      <w:pPr>
+        <w:ind w:left="8280" w:hanging="360"/>
+      </w:pPr>
+    </w:lvl>
+    <w:lvl w:ilvl="7" w:tplc="04090019" w:tentative="1">
+      <w:start w:val="1"/>
+      <w:numFmt w:val="lowerLetter"/>
+      <w:lvlText w:val="%8."/>
+      <w:lvlJc w:val="left"/>
+      <w:pPr>
+        <w:ind w:left="9000" w:hanging="360"/>
+      </w:pPr>
+    </w:lvl>
+    <w:lvl w:ilvl="8" w:tplc="0409001B" w:tentative="1">
+      <w:start w:val="1"/>
+      <w:numFmt w:val="lowerRoman"/>
+      <w:lvlText w:val="%9."/>
+      <w:lvlJc w:val="right"/>
+      <w:pPr>
+        <w:ind w:left="9720" w:hanging="180"/>
+      </w:pPr>
+    </w:lvl>
+  </w:abstractNum>
+  <w:abstractNum w:abstractNumId="12" w15:restartNumberingAfterBreak="0">
     <w:nsid w:val="39BF1747"/>
     <w:multiLevelType w:val="hybridMultilevel"/>
     <w:tmpl w:val="C694AF6C"/>
@@ -2320,7 +3827,7 @@
       </w:pPr>
     </w:lvl>
   </w:abstractNum>
-  <w:abstractNum w:abstractNumId="12" w15:restartNumberingAfterBreak="0">
+  <w:abstractNum w:abstractNumId="13" w15:restartNumberingAfterBreak="0">
     <w:nsid w:val="3D5C365D"/>
     <w:multiLevelType w:val="multilevel"/>
     <w:tmpl w:val="0409001F"/>
@@ -2406,7 +3913,96 @@
       </w:pPr>
     </w:lvl>
   </w:abstractNum>
-  <w:abstractNum w:abstractNumId="13" w15:restartNumberingAfterBreak="0">
+  <w:abstractNum w:abstractNumId="14" w15:restartNumberingAfterBreak="0">
+    <w:nsid w:val="46E75CF8"/>
+    <w:multiLevelType w:val="hybridMultilevel"/>
+    <w:tmpl w:val="61CAEDA4"/>
+    <w:lvl w:ilvl="0" w:tplc="04090011">
+      <w:start w:val="1"/>
+      <w:numFmt w:val="decimal"/>
+      <w:lvlText w:val="%1)"/>
+      <w:lvlJc w:val="left"/>
+      <w:pPr>
+        <w:ind w:left="720" w:hanging="360"/>
+      </w:pPr>
+      <w:rPr>
+        <w:rFonts w:hint="default"/>
+      </w:rPr>
+    </w:lvl>
+    <w:lvl w:ilvl="1" w:tplc="04090019" w:tentative="1">
+      <w:start w:val="1"/>
+      <w:numFmt w:val="lowerLetter"/>
+      <w:lvlText w:val="%2."/>
+      <w:lvlJc w:val="left"/>
+      <w:pPr>
+        <w:ind w:left="1440" w:hanging="360"/>
+      </w:pPr>
+    </w:lvl>
+    <w:lvl w:ilvl="2" w:tplc="0409001B" w:tentative="1">
+      <w:start w:val="1"/>
+      <w:numFmt w:val="lowerRoman"/>
+      <w:lvlText w:val="%3."/>
+      <w:lvlJc w:val="right"/>
+      <w:pPr>
+        <w:ind w:left="2160" w:hanging="180"/>
+      </w:pPr>
+    </w:lvl>
+    <w:lvl w:ilvl="3" w:tplc="0409000F" w:tentative="1">
+      <w:start w:val="1"/>
+      <w:numFmt w:val="decimal"/>
+      <w:lvlText w:val="%4."/>
+      <w:lvlJc w:val="left"/>
+      <w:pPr>
+        <w:ind w:left="2880" w:hanging="360"/>
+      </w:pPr>
+    </w:lvl>
+    <w:lvl w:ilvl="4" w:tplc="04090019" w:tentative="1">
+      <w:start w:val="1"/>
+      <w:numFmt w:val="lowerLetter"/>
+      <w:lvlText w:val="%5."/>
+      <w:lvlJc w:val="left"/>
+      <w:pPr>
+        <w:ind w:left="3600" w:hanging="360"/>
+      </w:pPr>
+    </w:lvl>
+    <w:lvl w:ilvl="5" w:tplc="0409001B" w:tentative="1">
+      <w:start w:val="1"/>
+      <w:numFmt w:val="lowerRoman"/>
+      <w:lvlText w:val="%6."/>
+      <w:lvlJc w:val="right"/>
+      <w:pPr>
+        <w:ind w:left="4320" w:hanging="180"/>
+      </w:pPr>
+    </w:lvl>
+    <w:lvl w:ilvl="6" w:tplc="0409000F" w:tentative="1">
+      <w:start w:val="1"/>
+      <w:numFmt w:val="decimal"/>
+      <w:lvlText w:val="%7."/>
+      <w:lvlJc w:val="left"/>
+      <w:pPr>
+        <w:ind w:left="5040" w:hanging="360"/>
+      </w:pPr>
+    </w:lvl>
+    <w:lvl w:ilvl="7" w:tplc="04090019" w:tentative="1">
+      <w:start w:val="1"/>
+      <w:numFmt w:val="lowerLetter"/>
+      <w:lvlText w:val="%8."/>
+      <w:lvlJc w:val="left"/>
+      <w:pPr>
+        <w:ind w:left="5760" w:hanging="360"/>
+      </w:pPr>
+    </w:lvl>
+    <w:lvl w:ilvl="8" w:tplc="0409001B" w:tentative="1">
+      <w:start w:val="1"/>
+      <w:numFmt w:val="lowerRoman"/>
+      <w:lvlText w:val="%9."/>
+      <w:lvlJc w:val="right"/>
+      <w:pPr>
+        <w:ind w:left="6480" w:hanging="180"/>
+      </w:pPr>
+    </w:lvl>
+  </w:abstractNum>
+  <w:abstractNum w:abstractNumId="15" w15:restartNumberingAfterBreak="0">
     <w:nsid w:val="474B4DE1"/>
     <w:multiLevelType w:val="hybridMultilevel"/>
     <w:tmpl w:val="20B05FBE"/>
@@ -2518,7 +4114,7 @@
       </w:rPr>
     </w:lvl>
   </w:abstractNum>
-  <w:abstractNum w:abstractNumId="14" w15:restartNumberingAfterBreak="0">
+  <w:abstractNum w:abstractNumId="16" w15:restartNumberingAfterBreak="0">
     <w:nsid w:val="517A6DB3"/>
     <w:multiLevelType w:val="multilevel"/>
     <w:tmpl w:val="04090023"/>
@@ -2605,7 +4201,7 @@
       </w:pPr>
     </w:lvl>
   </w:abstractNum>
-  <w:abstractNum w:abstractNumId="15" w15:restartNumberingAfterBreak="0">
+  <w:abstractNum w:abstractNumId="17" w15:restartNumberingAfterBreak="0">
     <w:nsid w:val="52EB5993"/>
     <w:multiLevelType w:val="multilevel"/>
     <w:tmpl w:val="0409001D"/>
@@ -2691,7 +4287,7 @@
       </w:pPr>
     </w:lvl>
   </w:abstractNum>
-  <w:abstractNum w:abstractNumId="16" w15:restartNumberingAfterBreak="0">
+  <w:abstractNum w:abstractNumId="18" w15:restartNumberingAfterBreak="0">
     <w:nsid w:val="61E719DC"/>
     <w:multiLevelType w:val="multilevel"/>
     <w:tmpl w:val="ECC87004"/>
@@ -2791,16 +4387,16 @@
     <w:abstractNumId w:val="8"/>
   </w:num>
   <w:num w:numId="4">
-    <w:abstractNumId w:val="12"/>
+    <w:abstractNumId w:val="13"/>
   </w:num>
   <w:num w:numId="5">
-    <w:abstractNumId w:val="15"/>
+    <w:abstractNumId w:val="17"/>
   </w:num>
   <w:num w:numId="6">
-    <w:abstractNumId w:val="16"/>
+    <w:abstractNumId w:val="18"/>
   </w:num>
   <w:num w:numId="7">
-    <w:abstractNumId w:val="14"/>
+    <w:abstractNumId w:val="16"/>
   </w:num>
   <w:num w:numId="8">
     <w:abstractNumId w:val="7"/>
@@ -2827,13 +4423,19 @@
     <w:abstractNumId w:val="0"/>
   </w:num>
   <w:num w:numId="16">
-    <w:abstractNumId w:val="13"/>
+    <w:abstractNumId w:val="15"/>
   </w:num>
   <w:num w:numId="17">
-    <w:abstractNumId w:val="11"/>
+    <w:abstractNumId w:val="12"/>
   </w:num>
   <w:num w:numId="18">
     <w:abstractNumId w:val="10"/>
+  </w:num>
+  <w:num w:numId="19">
+    <w:abstractNumId w:val="11"/>
+  </w:num>
+  <w:num w:numId="20">
+    <w:abstractNumId w:val="14"/>
   </w:num>
 </w:numbering>
 </file>
@@ -2961,6 +4563,7 @@
     <w:lsdException w:name="HTML Sample" w:semiHidden="1" w:unhideWhenUsed="1"/>
     <w:lsdException w:name="HTML Typewriter" w:semiHidden="1" w:unhideWhenUsed="1"/>
     <w:lsdException w:name="HTML Variable" w:semiHidden="1" w:unhideWhenUsed="1"/>
+    <w:lsdException w:name="Normal Table" w:semiHidden="1" w:unhideWhenUsed="1"/>
     <w:lsdException w:name="annotation subject" w:semiHidden="1" w:unhideWhenUsed="1"/>
     <w:lsdException w:name="No List" w:semiHidden="1" w:unhideWhenUsed="1"/>
     <w:lsdException w:name="Outline List 1" w:semiHidden="1" w:unhideWhenUsed="1"/>
@@ -3005,6 +4608,7 @@
     <w:lsdException w:name="Table Professional" w:semiHidden="1" w:unhideWhenUsed="1"/>
     <w:lsdException w:name="Table Subtle 1" w:semiHidden="1" w:unhideWhenUsed="1"/>
     <w:lsdException w:name="Table Subtle 2" w:semiHidden="1" w:unhideWhenUsed="1"/>
+    <w:lsdException w:name="Table Web 1" w:semiHidden="1" w:unhideWhenUsed="1"/>
     <w:lsdException w:name="Table Web 2" w:semiHidden="1" w:unhideWhenUsed="1"/>
     <w:lsdException w:name="Table Web 3" w:semiHidden="1" w:unhideWhenUsed="1"/>
     <w:lsdException w:name="Balloon Text" w:semiHidden="1" w:unhideWhenUsed="1"/>
@@ -4780,639 +6384,6 @@
 </w:styles>
 </file>
 
-<file path=word/glossary/document.xml><?xml version="1.0" encoding="utf-8"?>
-<w:glossaryDocument xmlns:wpc="http://schemas.microsoft.com/office/word/2010/wordprocessingCanvas" xmlns:cx="http://schemas.microsoft.com/office/drawing/2014/chartex" xmlns:cx1="http://schemas.microsoft.com/office/drawing/2015/9/8/chartex" xmlns:cx2="http://schemas.microsoft.com/office/drawing/2015/10/21/chartex" xmlns:cx3="http://schemas.microsoft.com/office/drawing/2016/5/9/chartex" xmlns:cx4="http://schemas.microsoft.com/office/drawing/2016/5/10/chartex" xmlns:cx5="http://schemas.microsoft.com/office/drawing/2016/5/11/chartex" xmlns:cx6="http://schemas.microsoft.com/office/drawing/2016/5/12/chartex" xmlns:cx7="http://schemas.microsoft.com/office/drawing/2016/5/13/chartex" xmlns:cx8="http://schemas.microsoft.com/office/drawing/2016/5/14/chartex" xmlns:mc="http://schemas.openxmlformats.org/markup-compatibility/2006" xmlns:aink="http://schemas.microsoft.com/office/drawing/2016/ink" xmlns:am3d="http://schemas.microsoft.com/office/drawing/2017/model3d" xmlns:o="urn:schemas-microsoft-com:office:office" xmlns:r="http://schemas.openxmlformats.org/officeDocument/2006/relationships" xmlns:m="http://schemas.openxmlformats.org/officeDocument/2006/math" xmlns:v="urn:schemas-microsoft-com:vml" xmlns:wp14="http://schemas.microsoft.com/office/word/2010/wordprocessingDrawing" xmlns:wp="http://schemas.openxmlformats.org/drawingml/2006/wordprocessingDrawing" xmlns:w10="urn:schemas-microsoft-com:office:word" xmlns:w="http://schemas.openxmlformats.org/wordprocessingml/2006/main" xmlns:w14="http://schemas.microsoft.com/office/word/2010/wordml" xmlns:w15="http://schemas.microsoft.com/office/word/2012/wordml" xmlns:w16cid="http://schemas.microsoft.com/office/word/2016/wordml/cid" xmlns:w16se="http://schemas.microsoft.com/office/word/2015/wordml/symex" xmlns:wpg="http://schemas.microsoft.com/office/word/2010/wordprocessingGroup" xmlns:wpi="http://schemas.microsoft.com/office/word/2010/wordprocessingInk" xmlns:wne="http://schemas.microsoft.com/office/word/2006/wordml" xmlns:wps="http://schemas.microsoft.com/office/word/2010/wordprocessingShape" mc:Ignorable="w14 w15 w16se w16cid wp14"/>
-</file>
-
-<file path=word/glossary/fontTable.xml><?xml version="1.0" encoding="utf-8"?>
-<w:fonts xmlns:mc="http://schemas.openxmlformats.org/markup-compatibility/2006" xmlns:r="http://schemas.openxmlformats.org/officeDocument/2006/relationships" xmlns:w="http://schemas.openxmlformats.org/wordprocessingml/2006/main" xmlns:w14="http://schemas.microsoft.com/office/word/2010/wordml" xmlns:w15="http://schemas.microsoft.com/office/word/2012/wordml" xmlns:w16cid="http://schemas.microsoft.com/office/word/2016/wordml/cid" xmlns:w16se="http://schemas.microsoft.com/office/word/2015/wordml/symex" mc:Ignorable="w14 w15 w16se w16cid">
-  <w:font w:name="Symbol">
-    <w:panose1 w:val="05050102010706020507"/>
-    <w:charset w:val="02"/>
-    <w:family w:val="roman"/>
-    <w:pitch w:val="variable"/>
-    <w:sig w:usb0="00000000" w:usb1="10000000" w:usb2="00000000" w:usb3="00000000" w:csb0="80000000" w:csb1="00000000"/>
-  </w:font>
-  <w:font w:name="Times New Roman">
-    <w:panose1 w:val="02020603050405020304"/>
-    <w:charset w:val="00"/>
-    <w:family w:val="roman"/>
-    <w:pitch w:val="variable"/>
-    <w:sig w:usb0="E0002EFF" w:usb1="C000785B" w:usb2="00000009" w:usb3="00000000" w:csb0="000001FF" w:csb1="00000000"/>
-  </w:font>
-  <w:font w:name="Wingdings">
-    <w:panose1 w:val="05000000000000000000"/>
-    <w:charset w:val="02"/>
-    <w:family w:val="auto"/>
-    <w:pitch w:val="variable"/>
-    <w:sig w:usb0="00000000" w:usb1="10000000" w:usb2="00000000" w:usb3="00000000" w:csb0="80000000" w:csb1="00000000"/>
-  </w:font>
-  <w:font w:name="Courier New">
-    <w:panose1 w:val="02070309020205020404"/>
-    <w:charset w:val="00"/>
-    <w:family w:val="modern"/>
-    <w:pitch w:val="fixed"/>
-    <w:sig w:usb0="E0002EFF" w:usb1="C0007843" w:usb2="00000009" w:usb3="00000000" w:csb0="000001FF" w:csb1="00000000"/>
-  </w:font>
-  <w:font w:name="Arial">
-    <w:panose1 w:val="020B0604020202020204"/>
-    <w:charset w:val="00"/>
-    <w:family w:val="swiss"/>
-    <w:pitch w:val="variable"/>
-    <w:sig w:usb0="E0002EFF" w:usb1="C0007843" w:usb2="00000009" w:usb3="00000000" w:csb0="000001FF" w:csb1="00000000"/>
-  </w:font>
-  <w:font w:name="Segoe UI">
-    <w:panose1 w:val="020B0502040204020203"/>
-    <w:charset w:val="00"/>
-    <w:family w:val="swiss"/>
-    <w:pitch w:val="variable"/>
-    <w:sig w:usb0="E4002EFF" w:usb1="C000E47F" w:usb2="00000009" w:usb3="00000000" w:csb0="000001FF" w:csb1="00000000"/>
-  </w:font>
-  <w:font w:name="Consolas">
-    <w:panose1 w:val="020B0609020204030204"/>
-    <w:charset w:val="00"/>
-    <w:family w:val="modern"/>
-    <w:pitch w:val="fixed"/>
-    <w:sig w:usb0="E00006FF" w:usb1="0000FCFF" w:usb2="00000001" w:usb3="00000000" w:csb0="0000019F" w:csb1="00000000"/>
-  </w:font>
-  <w:font w:name="Calibri">
-    <w:panose1 w:val="020F0502020204030204"/>
-    <w:charset w:val="00"/>
-    <w:family w:val="swiss"/>
-    <w:pitch w:val="variable"/>
-    <w:sig w:usb0="E0002AFF" w:usb1="C000247B" w:usb2="00000009" w:usb3="00000000" w:csb0="000001FF" w:csb1="00000000"/>
-  </w:font>
-  <w:font w:name="Calibri Light">
-    <w:panose1 w:val="020F0302020204030204"/>
-    <w:charset w:val="00"/>
-    <w:family w:val="swiss"/>
-    <w:pitch w:val="variable"/>
-    <w:sig w:usb0="E0002AFF" w:usb1="C000247B" w:usb2="00000009" w:usb3="00000000" w:csb0="000001FF" w:csb1="00000000"/>
-  </w:font>
-</w:fonts>
-</file>
-
-<file path=word/glossary/numbering.xml><?xml version="1.0" encoding="utf-8"?>
-<w:numbering xmlns:wpc="http://schemas.microsoft.com/office/word/2010/wordprocessingCanvas" xmlns:cx="http://schemas.microsoft.com/office/drawing/2014/chartex" xmlns:cx1="http://schemas.microsoft.com/office/drawing/2015/9/8/chartex" xmlns:cx2="http://schemas.microsoft.com/office/drawing/2015/10/21/chartex" xmlns:cx3="http://schemas.microsoft.com/office/drawing/2016/5/9/chartex" xmlns:cx4="http://schemas.microsoft.com/office/drawing/2016/5/10/chartex" xmlns:cx5="http://schemas.microsoft.com/office/drawing/2016/5/11/chartex" xmlns:cx6="http://schemas.microsoft.com/office/drawing/2016/5/12/chartex" xmlns:cx7="http://schemas.microsoft.com/office/drawing/2016/5/13/chartex" xmlns:cx8="http://schemas.microsoft.com/office/drawing/2016/5/14/chartex" xmlns:mc="http://schemas.openxmlformats.org/markup-compatibility/2006" xmlns:aink="http://schemas.microsoft.com/office/drawing/2016/ink" xmlns:am3d="http://schemas.microsoft.com/office/drawing/2017/model3d" xmlns:o="urn:schemas-microsoft-com:office:office" xmlns:r="http://schemas.openxmlformats.org/officeDocument/2006/relationships" xmlns:m="http://schemas.openxmlformats.org/officeDocument/2006/math" xmlns:v="urn:schemas-microsoft-com:vml" xmlns:wp14="http://schemas.microsoft.com/office/word/2010/wordprocessingDrawing" xmlns:wp="http://schemas.openxmlformats.org/drawingml/2006/wordprocessingDrawing" xmlns:w10="urn:schemas-microsoft-com:office:word" xmlns:w="http://schemas.openxmlformats.org/wordprocessingml/2006/main" xmlns:w14="http://schemas.microsoft.com/office/word/2010/wordml" xmlns:w15="http://schemas.microsoft.com/office/word/2012/wordml" xmlns:w16cid="http://schemas.microsoft.com/office/word/2016/wordml/cid" xmlns:w16se="http://schemas.microsoft.com/office/word/2015/wordml/symex" xmlns:wpg="http://schemas.microsoft.com/office/word/2010/wordprocessingGroup" xmlns:wpi="http://schemas.microsoft.com/office/word/2010/wordprocessingInk" xmlns:wne="http://schemas.microsoft.com/office/word/2006/wordml" xmlns:wps="http://schemas.microsoft.com/office/word/2010/wordprocessingShape" mc:Ignorable="w14 w15 w16se w16cid wp14">
-  <w:abstractNum w:abstractNumId="0" w15:restartNumberingAfterBreak="0">
-    <w:nsid w:val="FFFFFF89"/>
-    <w:multiLevelType w:val="singleLevel"/>
-    <w:tmpl w:val="CD06E222"/>
-    <w:lvl w:ilvl="0">
-      <w:start w:val="1"/>
-      <w:numFmt w:val="bullet"/>
-      <w:pStyle w:val="ListBullet"/>
-      <w:lvlText w:val=""/>
-      <w:lvlJc w:val="left"/>
-      <w:pPr>
-        <w:ind w:left="216" w:hanging="216"/>
-      </w:pPr>
-      <w:rPr>
-        <w:rFonts w:ascii="Symbol" w:hAnsi="Symbol" w:hint="default"/>
-        <w:color w:val="1F3864" w:themeColor="accent1" w:themeShade="80"/>
-      </w:rPr>
-    </w:lvl>
-  </w:abstractNum>
-  <w:num w:numId="1">
-    <w:abstractNumId w:val="0"/>
-    <w:lvlOverride w:ilvl="0">
-      <w:startOverride w:val="1"/>
-    </w:lvlOverride>
-  </w:num>
-</w:numbering>
-</file>
-
-<file path=word/glossary/settings.xml><?xml version="1.0" encoding="utf-8"?>
-<w:settings xmlns:mc="http://schemas.openxmlformats.org/markup-compatibility/2006" xmlns:o="urn:schemas-microsoft-com:office:office" xmlns:r="http://schemas.openxmlformats.org/officeDocument/2006/relationships" xmlns:m="http://schemas.openxmlformats.org/officeDocument/2006/math" xmlns:v="urn:schemas-microsoft-com:vml" xmlns:w10="urn:schemas-microsoft-com:office:word" xmlns:w="http://schemas.openxmlformats.org/wordprocessingml/2006/main" xmlns:w14="http://schemas.microsoft.com/office/word/2010/wordml" xmlns:w15="http://schemas.microsoft.com/office/word/2012/wordml" xmlns:w16cid="http://schemas.microsoft.com/office/word/2016/wordml/cid" xmlns:w16se="http://schemas.microsoft.com/office/word/2015/wordml/symex" xmlns:sl="http://schemas.openxmlformats.org/schemaLibrary/2006/main" mc:Ignorable="w14 w15 w16se w16cid">
-  <w:view w:val="normal"/>
-  <w:defaultTabStop w:val="720"/>
-  <w:characterSpacingControl w:val="doNotCompress"/>
-  <w:compat>
-    <w:useFELayout/>
-    <w:compatSetting w:name="compatibilityMode" w:uri="http://schemas.microsoft.com/office/word" w:val="15"/>
-    <w:compatSetting w:name="overrideTableStyleFontSizeAndJustification" w:uri="http://schemas.microsoft.com/office/word" w:val="1"/>
-    <w:compatSetting w:name="enableOpenTypeFeatures" w:uri="http://schemas.microsoft.com/office/word" w:val="1"/>
-    <w:compatSetting w:name="doNotFlipMirrorIndents" w:uri="http://schemas.microsoft.com/office/word" w:val="1"/>
-    <w:compatSetting w:name="differentiateMultirowTableHeaders" w:uri="http://schemas.microsoft.com/office/word" w:val="1"/>
-  </w:compat>
-  <w:rsids>
-    <w:rsidRoot w:val="008362C6"/>
-    <w:rsid w:val="008362C6"/>
-  </w:rsids>
-  <m:mathPr>
-    <m:mathFont m:val="Cambria Math"/>
-    <m:brkBin m:val="before"/>
-    <m:brkBinSub m:val="--"/>
-    <m:smallFrac m:val="0"/>
-    <m:dispDef/>
-    <m:lMargin m:val="0"/>
-    <m:rMargin m:val="0"/>
-    <m:defJc m:val="centerGroup"/>
-    <m:wrapIndent m:val="1440"/>
-    <m:intLim m:val="subSup"/>
-    <m:naryLim m:val="undOvr"/>
-  </m:mathPr>
-  <w:themeFontLang w:val="en-US"/>
-  <w:clrSchemeMapping w:bg1="light1" w:t1="dark1" w:bg2="light2" w:t2="dark2" w:accent1="accent1" w:accent2="accent2" w:accent3="accent3" w:accent4="accent4" w:accent5="accent5" w:accent6="accent6" w:hyperlink="hyperlink" w:followedHyperlink="followedHyperlink"/>
-  <w:decimalSymbol w:val="."/>
-  <w:listSeparator w:val=","/>
-  <w15:chartTrackingRefBased/>
-</w:settings>
-</file>
-
-<file path=word/glossary/styles.xml><?xml version="1.0" encoding="utf-8"?>
-<w:styles xmlns:mc="http://schemas.openxmlformats.org/markup-compatibility/2006" xmlns:r="http://schemas.openxmlformats.org/officeDocument/2006/relationships" xmlns:w="http://schemas.openxmlformats.org/wordprocessingml/2006/main" xmlns:w14="http://schemas.microsoft.com/office/word/2010/wordml" xmlns:w15="http://schemas.microsoft.com/office/word/2012/wordml" xmlns:w16cid="http://schemas.microsoft.com/office/word/2016/wordml/cid" xmlns:w16se="http://schemas.microsoft.com/office/word/2015/wordml/symex" mc:Ignorable="w14 w15 w16se w16cid">
-  <w:docDefaults>
-    <w:rPrDefault>
-      <w:rPr>
-        <w:rFonts w:asciiTheme="minorHAnsi" w:eastAsiaTheme="minorEastAsia" w:hAnsiTheme="minorHAnsi" w:cstheme="minorBidi"/>
-        <w:sz w:val="22"/>
-        <w:szCs w:val="22"/>
-        <w:lang w:val="en-US" w:eastAsia="en-US" w:bidi="ar-SA"/>
-      </w:rPr>
-    </w:rPrDefault>
-    <w:pPrDefault>
-      <w:pPr>
-        <w:spacing w:after="160" w:line="259" w:lineRule="auto"/>
-      </w:pPr>
-    </w:pPrDefault>
-  </w:docDefaults>
-  <w:latentStyles w:defLockedState="0" w:defUIPriority="99" w:defSemiHidden="0" w:defUnhideWhenUsed="0" w:defQFormat="0" w:count="375">
-    <w:lsdException w:name="Normal" w:uiPriority="0" w:qFormat="1"/>
-    <w:lsdException w:name="heading 1" w:uiPriority="9" w:qFormat="1"/>
-    <w:lsdException w:name="heading 2" w:semiHidden="1" w:uiPriority="9" w:unhideWhenUsed="1" w:qFormat="1"/>
-    <w:lsdException w:name="heading 3" w:semiHidden="1" w:uiPriority="9" w:unhideWhenUsed="1" w:qFormat="1"/>
-    <w:lsdException w:name="heading 4" w:semiHidden="1" w:uiPriority="9" w:unhideWhenUsed="1" w:qFormat="1"/>
-    <w:lsdException w:name="heading 5" w:semiHidden="1" w:uiPriority="9" w:unhideWhenUsed="1" w:qFormat="1"/>
-    <w:lsdException w:name="heading 6" w:semiHidden="1" w:uiPriority="9" w:unhideWhenUsed="1" w:qFormat="1"/>
-    <w:lsdException w:name="heading 7" w:semiHidden="1" w:uiPriority="9" w:unhideWhenUsed="1" w:qFormat="1"/>
-    <w:lsdException w:name="heading 8" w:semiHidden="1" w:uiPriority="9" w:unhideWhenUsed="1" w:qFormat="1"/>
-    <w:lsdException w:name="heading 9" w:semiHidden="1" w:uiPriority="9" w:unhideWhenUsed="1" w:qFormat="1"/>
-    <w:lsdException w:name="index 1" w:semiHidden="1" w:unhideWhenUsed="1"/>
-    <w:lsdException w:name="index 2" w:semiHidden="1" w:unhideWhenUsed="1"/>
-    <w:lsdException w:name="index 3" w:semiHidden="1" w:unhideWhenUsed="1"/>
-    <w:lsdException w:name="index 4" w:semiHidden="1" w:unhideWhenUsed="1"/>
-    <w:lsdException w:name="index 5" w:semiHidden="1" w:unhideWhenUsed="1"/>
-    <w:lsdException w:name="index 6" w:semiHidden="1" w:unhideWhenUsed="1"/>
-    <w:lsdException w:name="index 7" w:semiHidden="1" w:unhideWhenUsed="1"/>
-    <w:lsdException w:name="index 8" w:semiHidden="1" w:unhideWhenUsed="1"/>
-    <w:lsdException w:name="index 9" w:semiHidden="1" w:unhideWhenUsed="1"/>
-    <w:lsdException w:name="toc 1" w:semiHidden="1" w:uiPriority="39" w:unhideWhenUsed="1"/>
-    <w:lsdException w:name="toc 2" w:semiHidden="1" w:uiPriority="39" w:unhideWhenUsed="1"/>
-    <w:lsdException w:name="toc 3" w:semiHidden="1" w:uiPriority="39" w:unhideWhenUsed="1"/>
-    <w:lsdException w:name="toc 4" w:semiHidden="1" w:uiPriority="39" w:unhideWhenUsed="1"/>
-    <w:lsdException w:name="toc 5" w:semiHidden="1" w:uiPriority="39" w:unhideWhenUsed="1"/>
-    <w:lsdException w:name="toc 6" w:semiHidden="1" w:uiPriority="39" w:unhideWhenUsed="1"/>
-    <w:lsdException w:name="toc 7" w:semiHidden="1" w:uiPriority="39" w:unhideWhenUsed="1"/>
-    <w:lsdException w:name="toc 8" w:semiHidden="1" w:uiPriority="39" w:unhideWhenUsed="1"/>
-    <w:lsdException w:name="toc 9" w:semiHidden="1" w:uiPriority="39" w:unhideWhenUsed="1"/>
-    <w:lsdException w:name="Normal Indent" w:semiHidden="1" w:unhideWhenUsed="1"/>
-    <w:lsdException w:name="footnote text" w:semiHidden="1" w:unhideWhenUsed="1"/>
-    <w:lsdException w:name="annotation text" w:semiHidden="1" w:unhideWhenUsed="1"/>
-    <w:lsdException w:name="header" w:semiHidden="1" w:unhideWhenUsed="1"/>
-    <w:lsdException w:name="footer" w:semiHidden="1" w:unhideWhenUsed="1"/>
-    <w:lsdException w:name="index heading" w:semiHidden="1" w:unhideWhenUsed="1"/>
-    <w:lsdException w:name="caption" w:semiHidden="1" w:uiPriority="35" w:unhideWhenUsed="1" w:qFormat="1"/>
-    <w:lsdException w:name="table of figures" w:semiHidden="1" w:unhideWhenUsed="1"/>
-    <w:lsdException w:name="envelope address" w:semiHidden="1" w:unhideWhenUsed="1"/>
-    <w:lsdException w:name="envelope return" w:semiHidden="1" w:unhideWhenUsed="1"/>
-    <w:lsdException w:name="footnote reference" w:semiHidden="1" w:unhideWhenUsed="1"/>
-    <w:lsdException w:name="annotation reference" w:semiHidden="1" w:unhideWhenUsed="1"/>
-    <w:lsdException w:name="line number" w:semiHidden="1" w:unhideWhenUsed="1"/>
-    <w:lsdException w:name="page number" w:semiHidden="1" w:unhideWhenUsed="1"/>
-    <w:lsdException w:name="endnote reference" w:semiHidden="1" w:unhideWhenUsed="1"/>
-    <w:lsdException w:name="endnote text" w:semiHidden="1" w:unhideWhenUsed="1"/>
-    <w:lsdException w:name="table of authorities" w:semiHidden="1" w:unhideWhenUsed="1"/>
-    <w:lsdException w:name="macro" w:semiHidden="1" w:unhideWhenUsed="1"/>
-    <w:lsdException w:name="toa heading" w:semiHidden="1" w:unhideWhenUsed="1"/>
-    <w:lsdException w:name="List" w:semiHidden="1" w:unhideWhenUsed="1"/>
-    <w:lsdException w:name="List Bullet" w:semiHidden="1" w:uiPriority="11" w:unhideWhenUsed="1" w:qFormat="1"/>
-    <w:lsdException w:name="List Number" w:semiHidden="1" w:unhideWhenUsed="1"/>
-    <w:lsdException w:name="List 2" w:semiHidden="1" w:unhideWhenUsed="1"/>
-    <w:lsdException w:name="List 3" w:semiHidden="1" w:unhideWhenUsed="1"/>
-    <w:lsdException w:name="List 4" w:semiHidden="1" w:unhideWhenUsed="1"/>
-    <w:lsdException w:name="List 5" w:semiHidden="1" w:unhideWhenUsed="1"/>
-    <w:lsdException w:name="List Bullet 2" w:semiHidden="1" w:unhideWhenUsed="1"/>
-    <w:lsdException w:name="List Bullet 3" w:semiHidden="1" w:unhideWhenUsed="1"/>
-    <w:lsdException w:name="List Bullet 4" w:semiHidden="1" w:unhideWhenUsed="1"/>
-    <w:lsdException w:name="List Bullet 5" w:semiHidden="1" w:unhideWhenUsed="1"/>
-    <w:lsdException w:name="List Number 2" w:semiHidden="1" w:unhideWhenUsed="1"/>
-    <w:lsdException w:name="List Number 3" w:semiHidden="1" w:unhideWhenUsed="1"/>
-    <w:lsdException w:name="List Number 4" w:semiHidden="1" w:unhideWhenUsed="1"/>
-    <w:lsdException w:name="List Number 5" w:semiHidden="1" w:unhideWhenUsed="1"/>
-    <w:lsdException w:name="Title" w:uiPriority="10" w:qFormat="1"/>
-    <w:lsdException w:name="Closing" w:semiHidden="1" w:unhideWhenUsed="1"/>
-    <w:lsdException w:name="Signature" w:semiHidden="1" w:unhideWhenUsed="1"/>
-    <w:lsdException w:name="Default Paragraph Font" w:semiHidden="1" w:uiPriority="1" w:unhideWhenUsed="1"/>
-    <w:lsdException w:name="Body Text" w:semiHidden="1" w:unhideWhenUsed="1"/>
-    <w:lsdException w:name="Body Text Indent" w:semiHidden="1" w:unhideWhenUsed="1"/>
-    <w:lsdException w:name="List Continue" w:semiHidden="1" w:unhideWhenUsed="1"/>
-    <w:lsdException w:name="List Continue 2" w:semiHidden="1" w:unhideWhenUsed="1"/>
-    <w:lsdException w:name="List Continue 3" w:semiHidden="1" w:unhideWhenUsed="1"/>
-    <w:lsdException w:name="List Continue 4" w:semiHidden="1" w:unhideWhenUsed="1"/>
-    <w:lsdException w:name="List Continue 5" w:semiHidden="1" w:unhideWhenUsed="1"/>
-    <w:lsdException w:name="Message Header" w:semiHidden="1" w:unhideWhenUsed="1"/>
-    <w:lsdException w:name="Subtitle" w:uiPriority="11" w:qFormat="1"/>
-    <w:lsdException w:name="Salutation" w:semiHidden="1" w:unhideWhenUsed="1"/>
-    <w:lsdException w:name="Date" w:semiHidden="1" w:unhideWhenUsed="1"/>
-    <w:lsdException w:name="Body Text First Indent" w:semiHidden="1" w:unhideWhenUsed="1"/>
-    <w:lsdException w:name="Body Text First Indent 2" w:semiHidden="1" w:unhideWhenUsed="1"/>
-    <w:lsdException w:name="Note Heading" w:semiHidden="1" w:unhideWhenUsed="1"/>
-    <w:lsdException w:name="Body Text 2" w:semiHidden="1" w:unhideWhenUsed="1"/>
-    <w:lsdException w:name="Body Text 3" w:semiHidden="1" w:unhideWhenUsed="1"/>
-    <w:lsdException w:name="Body Text Indent 2" w:semiHidden="1" w:unhideWhenUsed="1"/>
-    <w:lsdException w:name="Body Text Indent 3" w:semiHidden="1" w:unhideWhenUsed="1"/>
-    <w:lsdException w:name="Block Text" w:semiHidden="1" w:unhideWhenUsed="1"/>
-    <w:lsdException w:name="Hyperlink" w:semiHidden="1" w:unhideWhenUsed="1"/>
-    <w:lsdException w:name="FollowedHyperlink" w:semiHidden="1" w:unhideWhenUsed="1"/>
-    <w:lsdException w:name="Strong" w:uiPriority="22" w:qFormat="1"/>
-    <w:lsdException w:name="Emphasis" w:uiPriority="20" w:qFormat="1"/>
-    <w:lsdException w:name="Document Map" w:semiHidden="1" w:unhideWhenUsed="1"/>
-    <w:lsdException w:name="Plain Text" w:semiHidden="1" w:unhideWhenUsed="1"/>
-    <w:lsdException w:name="E-mail Signature" w:semiHidden="1" w:unhideWhenUsed="1"/>
-    <w:lsdException w:name="HTML Top of Form" w:semiHidden="1" w:unhideWhenUsed="1"/>
-    <w:lsdException w:name="HTML Bottom of Form" w:semiHidden="1" w:unhideWhenUsed="1"/>
-    <w:lsdException w:name="Normal (Web)" w:semiHidden="1" w:unhideWhenUsed="1"/>
-    <w:lsdException w:name="HTML Acronym" w:semiHidden="1" w:unhideWhenUsed="1"/>
-    <w:lsdException w:name="HTML Address" w:semiHidden="1" w:unhideWhenUsed="1"/>
-    <w:lsdException w:name="HTML Cite" w:semiHidden="1" w:unhideWhenUsed="1"/>
-    <w:lsdException w:name="HTML Code" w:semiHidden="1" w:unhideWhenUsed="1"/>
-    <w:lsdException w:name="HTML Definition" w:semiHidden="1" w:unhideWhenUsed="1"/>
-    <w:lsdException w:name="HTML Keyboard" w:semiHidden="1" w:unhideWhenUsed="1"/>
-    <w:lsdException w:name="HTML Preformatted" w:semiHidden="1" w:unhideWhenUsed="1"/>
-    <w:lsdException w:name="HTML Sample" w:semiHidden="1" w:unhideWhenUsed="1"/>
-    <w:lsdException w:name="HTML Typewriter" w:semiHidden="1" w:unhideWhenUsed="1"/>
-    <w:lsdException w:name="HTML Variable" w:semiHidden="1" w:unhideWhenUsed="1"/>
-    <w:lsdException w:name="Normal Table" w:semiHidden="1" w:unhideWhenUsed="1"/>
-    <w:lsdException w:name="annotation subject" w:semiHidden="1" w:unhideWhenUsed="1"/>
-    <w:lsdException w:name="No List" w:semiHidden="1" w:unhideWhenUsed="1"/>
-    <w:lsdException w:name="Outline List 1" w:semiHidden="1" w:unhideWhenUsed="1"/>
-    <w:lsdException w:name="Outline List 2" w:semiHidden="1" w:unhideWhenUsed="1"/>
-    <w:lsdException w:name="Outline List 3" w:semiHidden="1" w:unhideWhenUsed="1"/>
-    <w:lsdException w:name="Table Simple 1" w:semiHidden="1" w:unhideWhenUsed="1"/>
-    <w:lsdException w:name="Table Simple 2" w:semiHidden="1" w:unhideWhenUsed="1"/>
-    <w:lsdException w:name="Table Simple 3" w:semiHidden="1" w:unhideWhenUsed="1"/>
-    <w:lsdException w:name="Table Classic 1" w:semiHidden="1" w:unhideWhenUsed="1"/>
-    <w:lsdException w:name="Table Classic 2" w:semiHidden="1" w:unhideWhenUsed="1"/>
-    <w:lsdException w:name="Table Classic 3" w:semiHidden="1" w:unhideWhenUsed="1"/>
-    <w:lsdException w:name="Table Classic 4" w:semiHidden="1" w:unhideWhenUsed="1"/>
-    <w:lsdException w:name="Table Colorful 1" w:semiHidden="1" w:unhideWhenUsed="1"/>
-    <w:lsdException w:name="Table Colorful 2" w:semiHidden="1" w:unhideWhenUsed="1"/>
-    <w:lsdException w:name="Table Colorful 3" w:semiHidden="1" w:unhideWhenUsed="1"/>
-    <w:lsdException w:name="Table Columns 1" w:semiHidden="1" w:unhideWhenUsed="1"/>
-    <w:lsdException w:name="Table Columns 2" w:semiHidden="1" w:unhideWhenUsed="1"/>
-    <w:lsdException w:name="Table Columns 3" w:semiHidden="1" w:unhideWhenUsed="1"/>
-    <w:lsdException w:name="Table Columns 4" w:semiHidden="1" w:unhideWhenUsed="1"/>
-    <w:lsdException w:name="Table Columns 5" w:semiHidden="1" w:unhideWhenUsed="1"/>
-    <w:lsdException w:name="Table Grid 1" w:semiHidden="1" w:unhideWhenUsed="1"/>
-    <w:lsdException w:name="Table Grid 2" w:semiHidden="1" w:unhideWhenUsed="1"/>
-    <w:lsdException w:name="Table Grid 3" w:semiHidden="1" w:unhideWhenUsed="1"/>
-    <w:lsdException w:name="Table Grid 4" w:semiHidden="1" w:unhideWhenUsed="1"/>
-    <w:lsdException w:name="Table Grid 5" w:semiHidden="1" w:unhideWhenUsed="1"/>
-    <w:lsdException w:name="Table Grid 6" w:semiHidden="1" w:unhideWhenUsed="1"/>
-    <w:lsdException w:name="Table Grid 7" w:semiHidden="1" w:unhideWhenUsed="1"/>
-    <w:lsdException w:name="Table Grid 8" w:semiHidden="1" w:unhideWhenUsed="1"/>
-    <w:lsdException w:name="Table List 1" w:semiHidden="1" w:unhideWhenUsed="1"/>
-    <w:lsdException w:name="Table List 2" w:semiHidden="1" w:unhideWhenUsed="1"/>
-    <w:lsdException w:name="Table List 3" w:semiHidden="1" w:unhideWhenUsed="1"/>
-    <w:lsdException w:name="Table List 4" w:semiHidden="1" w:unhideWhenUsed="1"/>
-    <w:lsdException w:name="Table List 5" w:semiHidden="1" w:unhideWhenUsed="1"/>
-    <w:lsdException w:name="Table List 6" w:semiHidden="1" w:unhideWhenUsed="1"/>
-    <w:lsdException w:name="Table List 7" w:semiHidden="1" w:unhideWhenUsed="1"/>
-    <w:lsdException w:name="Table List 8" w:semiHidden="1" w:unhideWhenUsed="1"/>
-    <w:lsdException w:name="Table 3D effects 1" w:semiHidden="1" w:unhideWhenUsed="1"/>
-    <w:lsdException w:name="Table 3D effects 2" w:semiHidden="1" w:unhideWhenUsed="1"/>
-    <w:lsdException w:name="Table 3D effects 3" w:semiHidden="1" w:unhideWhenUsed="1"/>
-    <w:lsdException w:name="Table Contemporary" w:semiHidden="1" w:unhideWhenUsed="1"/>
-    <w:lsdException w:name="Table Elegant" w:semiHidden="1" w:unhideWhenUsed="1"/>
-    <w:lsdException w:name="Table Professional" w:semiHidden="1" w:unhideWhenUsed="1"/>
-    <w:lsdException w:name="Table Subtle 1" w:semiHidden="1" w:unhideWhenUsed="1"/>
-    <w:lsdException w:name="Table Subtle 2" w:semiHidden="1" w:unhideWhenUsed="1"/>
-    <w:lsdException w:name="Table Web 1" w:semiHidden="1" w:unhideWhenUsed="1"/>
-    <w:lsdException w:name="Table Web 2" w:semiHidden="1" w:unhideWhenUsed="1"/>
-    <w:lsdException w:name="Table Web 3" w:semiHidden="1" w:unhideWhenUsed="1"/>
-    <w:lsdException w:name="Balloon Text" w:semiHidden="1" w:unhideWhenUsed="1"/>
-    <w:lsdException w:name="Table Grid" w:uiPriority="39"/>
-    <w:lsdException w:name="Table Theme" w:semiHidden="1" w:unhideWhenUsed="1"/>
-    <w:lsdException w:name="Placeholder Text" w:semiHidden="1"/>
-    <w:lsdException w:name="No Spacing" w:uiPriority="1" w:qFormat="1"/>
-    <w:lsdException w:name="Light Shading" w:uiPriority="60"/>
-    <w:lsdException w:name="Light List" w:uiPriority="61"/>
-    <w:lsdException w:name="Light Grid" w:uiPriority="62"/>
-    <w:lsdException w:name="Medium Shading 1" w:uiPriority="63"/>
-    <w:lsdException w:name="Medium Shading 2" w:uiPriority="64"/>
-    <w:lsdException w:name="Medium List 1" w:uiPriority="65"/>
-    <w:lsdException w:name="Medium List 2" w:uiPriority="66"/>
-    <w:lsdException w:name="Medium Grid 1" w:uiPriority="67"/>
-    <w:lsdException w:name="Medium Grid 2" w:uiPriority="68"/>
-    <w:lsdException w:name="Medium Grid 3" w:uiPriority="69"/>
-    <w:lsdException w:name="Dark List" w:uiPriority="70"/>
-    <w:lsdException w:name="Colorful Shading" w:uiPriority="71"/>
-    <w:lsdException w:name="Colorful List" w:uiPriority="72"/>
-    <w:lsdException w:name="Colorful Grid" w:uiPriority="73"/>
-    <w:lsdException w:name="Light Shading Accent 1" w:uiPriority="60"/>
-    <w:lsdException w:name="Light List Accent 1" w:uiPriority="61"/>
-    <w:lsdException w:name="Light Grid Accent 1" w:uiPriority="62"/>
-    <w:lsdException w:name="Medium Shading 1 Accent 1" w:uiPriority="63"/>
-    <w:lsdException w:name="Medium Shading 2 Accent 1" w:uiPriority="64"/>
-    <w:lsdException w:name="Medium List 1 Accent 1" w:uiPriority="65"/>
-    <w:lsdException w:name="Revision" w:semiHidden="1"/>
-    <w:lsdException w:name="List Paragraph" w:uiPriority="34" w:qFormat="1"/>
-    <w:lsdException w:name="Quote" w:uiPriority="29" w:qFormat="1"/>
-    <w:lsdException w:name="Intense Quote" w:uiPriority="30" w:qFormat="1"/>
-    <w:lsdException w:name="Medium List 2 Accent 1" w:uiPriority="66"/>
-    <w:lsdException w:name="Medium Grid 1 Accent 1" w:uiPriority="67"/>
-    <w:lsdException w:name="Medium Grid 2 Accent 1" w:uiPriority="68"/>
-    <w:lsdException w:name="Medium Grid 3 Accent 1" w:uiPriority="69"/>
-    <w:lsdException w:name="Dark List Accent 1" w:uiPriority="70"/>
-    <w:lsdException w:name="Colorful Shading Accent 1" w:uiPriority="71"/>
-    <w:lsdException w:name="Colorful List Accent 1" w:uiPriority="72"/>
-    <w:lsdException w:name="Colorful Grid Accent 1" w:uiPriority="73"/>
-    <w:lsdException w:name="Light Shading Accent 2" w:uiPriority="60"/>
-    <w:lsdException w:name="Light List Accent 2" w:uiPriority="61"/>
-    <w:lsdException w:name="Light Grid Accent 2" w:uiPriority="62"/>
-    <w:lsdException w:name="Medium Shading 1 Accent 2" w:uiPriority="63"/>
-    <w:lsdException w:name="Medium Shading 2 Accent 2" w:uiPriority="64"/>
-    <w:lsdException w:name="Medium List 1 Accent 2" w:uiPriority="65"/>
-    <w:lsdException w:name="Medium List 2 Accent 2" w:uiPriority="66"/>
-    <w:lsdException w:name="Medium Grid 1 Accent 2" w:uiPriority="67"/>
-    <w:lsdException w:name="Medium Grid 2 Accent 2" w:uiPriority="68"/>
-    <w:lsdException w:name="Medium Grid 3 Accent 2" w:uiPriority="69"/>
-    <w:lsdException w:name="Dark List Accent 2" w:uiPriority="70"/>
-    <w:lsdException w:name="Colorful Shading Accent 2" w:uiPriority="71"/>
-    <w:lsdException w:name="Colorful List Accent 2" w:uiPriority="72"/>
-    <w:lsdException w:name="Colorful Grid Accent 2" w:uiPriority="73"/>
-    <w:lsdException w:name="Light Shading Accent 3" w:uiPriority="60"/>
-    <w:lsdException w:name="Light List Accent 3" w:uiPriority="61"/>
-    <w:lsdException w:name="Light Grid Accent 3" w:uiPriority="62"/>
-    <w:lsdException w:name="Medium Shading 1 Accent 3" w:uiPriority="63"/>
-    <w:lsdException w:name="Medium Shading 2 Accent 3" w:uiPriority="64"/>
-    <w:lsdException w:name="Medium List 1 Accent 3" w:uiPriority="65"/>
-    <w:lsdException w:name="Medium List 2 Accent 3" w:uiPriority="66"/>
-    <w:lsdException w:name="Medium Grid 1 Accent 3" w:uiPriority="67"/>
-    <w:lsdException w:name="Medium Grid 2 Accent 3" w:uiPriority="68"/>
-    <w:lsdException w:name="Medium Grid 3 Accent 3" w:uiPriority="69"/>
-    <w:lsdException w:name="Dark List Accent 3" w:uiPriority="70"/>
-    <w:lsdException w:name="Colorful Shading Accent 3" w:uiPriority="71"/>
-    <w:lsdException w:name="Colorful List Accent 3" w:uiPriority="72"/>
-    <w:lsdException w:name="Colorful Grid Accent 3" w:uiPriority="73"/>
-    <w:lsdException w:name="Light Shading Accent 4" w:uiPriority="60"/>
-    <w:lsdException w:name="Light List Accent 4" w:uiPriority="61"/>
-    <w:lsdException w:name="Light Grid Accent 4" w:uiPriority="62"/>
-    <w:lsdException w:name="Medium Shading 1 Accent 4" w:uiPriority="63"/>
-    <w:lsdException w:name="Medium Shading 2 Accent 4" w:uiPriority="64"/>
-    <w:lsdException w:name="Medium List 1 Accent 4" w:uiPriority="65"/>
-    <w:lsdException w:name="Medium List 2 Accent 4" w:uiPriority="66"/>
-    <w:lsdException w:name="Medium Grid 1 Accent 4" w:uiPriority="67"/>
-    <w:lsdException w:name="Medium Grid 2 Accent 4" w:uiPriority="68"/>
-    <w:lsdException w:name="Medium Grid 3 Accent 4" w:uiPriority="69"/>
-    <w:lsdException w:name="Dark List Accent 4" w:uiPriority="70"/>
-    <w:lsdException w:name="Colorful Shading Accent 4" w:uiPriority="71"/>
-    <w:lsdException w:name="Colorful List Accent 4" w:uiPriority="72"/>
-    <w:lsdException w:name="Colorful Grid Accent 4" w:uiPriority="73"/>
-    <w:lsdException w:name="Light Shading Accent 5" w:uiPriority="60"/>
-    <w:lsdException w:name="Light List Accent 5" w:uiPriority="61"/>
-    <w:lsdException w:name="Light Grid Accent 5" w:uiPriority="62"/>
-    <w:lsdException w:name="Medium Shading 1 Accent 5" w:uiPriority="63"/>
-    <w:lsdException w:name="Medium Shading 2 Accent 5" w:uiPriority="64"/>
-    <w:lsdException w:name="Medium List 1 Accent 5" w:uiPriority="65"/>
-    <w:lsdException w:name="Medium List 2 Accent 5" w:uiPriority="66"/>
-    <w:lsdException w:name="Medium Grid 1 Accent 5" w:uiPriority="67"/>
-    <w:lsdException w:name="Medium Grid 2 Accent 5" w:uiPriority="68"/>
-    <w:lsdException w:name="Medium Grid 3 Accent 5" w:uiPriority="69"/>
-    <w:lsdException w:name="Dark List Accent 5" w:uiPriority="70"/>
-    <w:lsdException w:name="Colorful Shading Accent 5" w:uiPriority="71"/>
-    <w:lsdException w:name="Colorful List Accent 5" w:uiPriority="72"/>
-    <w:lsdException w:name="Colorful Grid Accent 5" w:uiPriority="73"/>
-    <w:lsdException w:name="Light Shading Accent 6" w:uiPriority="60"/>
-    <w:lsdException w:name="Light List Accent 6" w:uiPriority="61"/>
-    <w:lsdException w:name="Light Grid Accent 6" w:uiPriority="62"/>
-    <w:lsdException w:name="Medium Shading 1 Accent 6" w:uiPriority="63"/>
-    <w:lsdException w:name="Medium Shading 2 Accent 6" w:uiPriority="64"/>
-    <w:lsdException w:name="Medium List 1 Accent 6" w:uiPriority="65"/>
-    <w:lsdException w:name="Medium List 2 Accent 6" w:uiPriority="66"/>
-    <w:lsdException w:name="Medium Grid 1 Accent 6" w:uiPriority="67"/>
-    <w:lsdException w:name="Medium Grid 2 Accent 6" w:uiPriority="68"/>
-    <w:lsdException w:name="Medium Grid 3 Accent 6" w:uiPriority="69"/>
-    <w:lsdException w:name="Dark List Accent 6" w:uiPriority="70"/>
-    <w:lsdException w:name="Colorful Shading Accent 6" w:uiPriority="71"/>
-    <w:lsdException w:name="Colorful List Accent 6" w:uiPriority="72"/>
-    <w:lsdException w:name="Colorful Grid Accent 6" w:uiPriority="73"/>
-    <w:lsdException w:name="Subtle Emphasis" w:uiPriority="19" w:qFormat="1"/>
-    <w:lsdException w:name="Intense Emphasis" w:uiPriority="21" w:qFormat="1"/>
-    <w:lsdException w:name="Subtle Reference" w:uiPriority="31" w:qFormat="1"/>
-    <w:lsdException w:name="Intense Reference" w:uiPriority="32" w:qFormat="1"/>
-    <w:lsdException w:name="Book Title" w:uiPriority="33" w:qFormat="1"/>
-    <w:lsdException w:name="Bibliography" w:semiHidden="1" w:uiPriority="37" w:unhideWhenUsed="1"/>
-    <w:lsdException w:name="TOC Heading" w:semiHidden="1" w:uiPriority="39" w:unhideWhenUsed="1" w:qFormat="1"/>
-    <w:lsdException w:name="Plain Table 1" w:uiPriority="41"/>
-    <w:lsdException w:name="Plain Table 2" w:uiPriority="42"/>
-    <w:lsdException w:name="Plain Table 3" w:uiPriority="43"/>
-    <w:lsdException w:name="Plain Table 4" w:uiPriority="44"/>
-    <w:lsdException w:name="Plain Table 5" w:uiPriority="45"/>
-    <w:lsdException w:name="Grid Table Light" w:uiPriority="40"/>
-    <w:lsdException w:name="Grid Table 1 Light" w:uiPriority="46"/>
-    <w:lsdException w:name="Grid Table 2" w:uiPriority="47"/>
-    <w:lsdException w:name="Grid Table 3" w:uiPriority="48"/>
-    <w:lsdException w:name="Grid Table 4" w:uiPriority="49"/>
-    <w:lsdException w:name="Grid Table 5 Dark" w:uiPriority="50"/>
-    <w:lsdException w:name="Grid Table 6 Colorful" w:uiPriority="51"/>
-    <w:lsdException w:name="Grid Table 7 Colorful" w:uiPriority="52"/>
-    <w:lsdException w:name="Grid Table 1 Light Accent 1" w:uiPriority="46"/>
-    <w:lsdException w:name="Grid Table 2 Accent 1" w:uiPriority="47"/>
-    <w:lsdException w:name="Grid Table 3 Accent 1" w:uiPriority="48"/>
-    <w:lsdException w:name="Grid Table 4 Accent 1" w:uiPriority="49"/>
-    <w:lsdException w:name="Grid Table 5 Dark Accent 1" w:uiPriority="50"/>
-    <w:lsdException w:name="Grid Table 6 Colorful Accent 1" w:uiPriority="51"/>
-    <w:lsdException w:name="Grid Table 7 Colorful Accent 1" w:uiPriority="52"/>
-    <w:lsdException w:name="Grid Table 1 Light Accent 2" w:uiPriority="46"/>
-    <w:lsdException w:name="Grid Table 2 Accent 2" w:uiPriority="47"/>
-    <w:lsdException w:name="Grid Table 3 Accent 2" w:uiPriority="48"/>
-    <w:lsdException w:name="Grid Table 4 Accent 2" w:uiPriority="49"/>
-    <w:lsdException w:name="Grid Table 5 Dark Accent 2" w:uiPriority="50"/>
-    <w:lsdException w:name="Grid Table 6 Colorful Accent 2" w:uiPriority="51"/>
-    <w:lsdException w:name="Grid Table 7 Colorful Accent 2" w:uiPriority="52"/>
-    <w:lsdException w:name="Grid Table 1 Light Accent 3" w:uiPriority="46"/>
-    <w:lsdException w:name="Grid Table 2 Accent 3" w:uiPriority="47"/>
-    <w:lsdException w:name="Grid Table 3 Accent 3" w:uiPriority="48"/>
-    <w:lsdException w:name="Grid Table 4 Accent 3" w:uiPriority="49"/>
-    <w:lsdException w:name="Grid Table 5 Dark Accent 3" w:uiPriority="50"/>
-    <w:lsdException w:name="Grid Table 6 Colorful Accent 3" w:uiPriority="51"/>
-    <w:lsdException w:name="Grid Table 7 Colorful Accent 3" w:uiPriority="52"/>
-    <w:lsdException w:name="Grid Table 1 Light Accent 4" w:uiPriority="46"/>
-    <w:lsdException w:name="Grid Table 2 Accent 4" w:uiPriority="47"/>
-    <w:lsdException w:name="Grid Table 3 Accent 4" w:uiPriority="48"/>
-    <w:lsdException w:name="Grid Table 4 Accent 4" w:uiPriority="49"/>
-    <w:lsdException w:name="Grid Table 5 Dark Accent 4" w:uiPriority="50"/>
-    <w:lsdException w:name="Grid Table 6 Colorful Accent 4" w:uiPriority="51"/>
-    <w:lsdException w:name="Grid Table 7 Colorful Accent 4" w:uiPriority="52"/>
-    <w:lsdException w:name="Grid Table 1 Light Accent 5" w:uiPriority="46"/>
-    <w:lsdException w:name="Grid Table 2 Accent 5" w:uiPriority="47"/>
-    <w:lsdException w:name="Grid Table 3 Accent 5" w:uiPriority="48"/>
-    <w:lsdException w:name="Grid Table 4 Accent 5" w:uiPriority="49"/>
-    <w:lsdException w:name="Grid Table 5 Dark Accent 5" w:uiPriority="50"/>
-    <w:lsdException w:name="Grid Table 6 Colorful Accent 5" w:uiPriority="51"/>
-    <w:lsdException w:name="Grid Table 7 Colorful Accent 5" w:uiPriority="52"/>
-    <w:lsdException w:name="Grid Table 1 Light Accent 6" w:uiPriority="46"/>
-    <w:lsdException w:name="Grid Table 2 Accent 6" w:uiPriority="47"/>
-    <w:lsdException w:name="Grid Table 3 Accent 6" w:uiPriority="48"/>
-    <w:lsdException w:name="Grid Table 4 Accent 6" w:uiPriority="49"/>
-    <w:lsdException w:name="Grid Table 5 Dark Accent 6" w:uiPriority="50"/>
-    <w:lsdException w:name="Grid Table 6 Colorful Accent 6" w:uiPriority="51"/>
-    <w:lsdException w:name="Grid Table 7 Colorful Accent 6" w:uiPriority="52"/>
-    <w:lsdException w:name="List Table 1 Light" w:uiPriority="46"/>
-    <w:lsdException w:name="List Table 2" w:uiPriority="47"/>
-    <w:lsdException w:name="List Table 3" w:uiPriority="48"/>
-    <w:lsdException w:name="List Table 4" w:uiPriority="49"/>
-    <w:lsdException w:name="List Table 5 Dark" w:uiPriority="50"/>
-    <w:lsdException w:name="List Table 6 Colorful" w:uiPriority="51"/>
-    <w:lsdException w:name="List Table 7 Colorful" w:uiPriority="52"/>
-    <w:lsdException w:name="List Table 1 Light Accent 1" w:uiPriority="46"/>
-    <w:lsdException w:name="List Table 2 Accent 1" w:uiPriority="47"/>
-    <w:lsdException w:name="List Table 3 Accent 1" w:uiPriority="48"/>
-    <w:lsdException w:name="List Table 4 Accent 1" w:uiPriority="49"/>
-    <w:lsdException w:name="List Table 5 Dark Accent 1" w:uiPriority="50"/>
-    <w:lsdException w:name="List Table 6 Colorful Accent 1" w:uiPriority="51"/>
-    <w:lsdException w:name="List Table 7 Colorful Accent 1" w:uiPriority="52"/>
-    <w:lsdException w:name="List Table 1 Light Accent 2" w:uiPriority="46"/>
-    <w:lsdException w:name="List Table 2 Accent 2" w:uiPriority="47"/>
-    <w:lsdException w:name="List Table 3 Accent 2" w:uiPriority="48"/>
-    <w:lsdException w:name="List Table 4 Accent 2" w:uiPriority="49"/>
-    <w:lsdException w:name="List Table 5 Dark Accent 2" w:uiPriority="50"/>
-    <w:lsdException w:name="List Table 6 Colorful Accent 2" w:uiPriority="51"/>
-    <w:lsdException w:name="List Table 7 Colorful Accent 2" w:uiPriority="52"/>
-    <w:lsdException w:name="List Table 1 Light Accent 3" w:uiPriority="46"/>
-    <w:lsdException w:name="List Table 2 Accent 3" w:uiPriority="47"/>
-    <w:lsdException w:name="List Table 3 Accent 3" w:uiPriority="48"/>
-    <w:lsdException w:name="List Table 4 Accent 3" w:uiPriority="49"/>
-    <w:lsdException w:name="List Table 5 Dark Accent 3" w:uiPriority="50"/>
-    <w:lsdException w:name="List Table 6 Colorful Accent 3" w:uiPriority="51"/>
-    <w:lsdException w:name="List Table 7 Colorful Accent 3" w:uiPriority="52"/>
-    <w:lsdException w:name="List Table 1 Light Accent 4" w:uiPriority="46"/>
-    <w:lsdException w:name="List Table 2 Accent 4" w:uiPriority="47"/>
-    <w:lsdException w:name="List Table 3 Accent 4" w:uiPriority="48"/>
-    <w:lsdException w:name="List Table 4 Accent 4" w:uiPriority="49"/>
-    <w:lsdException w:name="List Table 5 Dark Accent 4" w:uiPriority="50"/>
-    <w:lsdException w:name="List Table 6 Colorful Accent 4" w:uiPriority="51"/>
-    <w:lsdException w:name="List Table 7 Colorful Accent 4" w:uiPriority="52"/>
-    <w:lsdException w:name="List Table 1 Light Accent 5" w:uiPriority="46"/>
-    <w:lsdException w:name="List Table 2 Accent 5" w:uiPriority="47"/>
-    <w:lsdException w:name="List Table 3 Accent 5" w:uiPriority="48"/>
-    <w:lsdException w:name="List Table 4 Accent 5" w:uiPriority="49"/>
-    <w:lsdException w:name="List Table 5 Dark Accent 5" w:uiPriority="50"/>
-    <w:lsdException w:name="List Table 6 Colorful Accent 5" w:uiPriority="51"/>
-    <w:lsdException w:name="List Table 7 Colorful Accent 5" w:uiPriority="52"/>
-    <w:lsdException w:name="List Table 1 Light Accent 6" w:uiPriority="46"/>
-    <w:lsdException w:name="List Table 2 Accent 6" w:uiPriority="47"/>
-    <w:lsdException w:name="List Table 3 Accent 6" w:uiPriority="48"/>
-    <w:lsdException w:name="List Table 4 Accent 6" w:uiPriority="49"/>
-    <w:lsdException w:name="List Table 5 Dark Accent 6" w:uiPriority="50"/>
-    <w:lsdException w:name="List Table 6 Colorful Accent 6" w:uiPriority="51"/>
-    <w:lsdException w:name="List Table 7 Colorful Accent 6" w:uiPriority="52"/>
-    <w:lsdException w:name="Mention" w:semiHidden="1" w:unhideWhenUsed="1"/>
-    <w:lsdException w:name="Smart Hyperlink" w:semiHidden="1" w:unhideWhenUsed="1"/>
-    <w:lsdException w:name="Hashtag" w:semiHidden="1" w:unhideWhenUsed="1"/>
-    <w:lsdException w:name="Unresolved Mention" w:semiHidden="1" w:unhideWhenUsed="1"/>
-  </w:latentStyles>
-  <w:style w:type="paragraph" w:default="1" w:styleId="Normal">
-    <w:name w:val="Normal"/>
-    <w:qFormat/>
-  </w:style>
-  <w:style w:type="character" w:default="1" w:styleId="DefaultParagraphFont">
-    <w:name w:val="Default Paragraph Font"/>
-    <w:uiPriority w:val="1"/>
-    <w:semiHidden/>
-    <w:unhideWhenUsed/>
-  </w:style>
-  <w:style w:type="table" w:default="1" w:styleId="TableNormal">
-    <w:name w:val="Normal Table"/>
-    <w:uiPriority w:val="99"/>
-    <w:semiHidden/>
-    <w:unhideWhenUsed/>
-    <w:tblPr>
-      <w:tblInd w:w="0" w:type="dxa"/>
-      <w:tblCellMar>
-        <w:top w:w="0" w:type="dxa"/>
-        <w:left w:w="108" w:type="dxa"/>
-        <w:bottom w:w="0" w:type="dxa"/>
-        <w:right w:w="108" w:type="dxa"/>
-      </w:tblCellMar>
-    </w:tblPr>
-  </w:style>
-  <w:style w:type="numbering" w:default="1" w:styleId="NoList">
-    <w:name w:val="No List"/>
-    <w:uiPriority w:val="99"/>
-    <w:semiHidden/>
-    <w:unhideWhenUsed/>
-  </w:style>
-  <w:style w:type="paragraph" w:customStyle="1" w:styleId="2555F00A73BC4537BCB8D265241F3A38">
-    <w:name w:val="2555F00A73BC4537BCB8D265241F3A38"/>
-  </w:style>
-  <w:style w:type="paragraph" w:customStyle="1" w:styleId="6897D9489C454C8091162403EF3EC657">
-    <w:name w:val="6897D9489C454C8091162403EF3EC657"/>
-  </w:style>
-  <w:style w:type="paragraph" w:customStyle="1" w:styleId="09D104678DE144AB8A624F413575FCD4">
-    <w:name w:val="09D104678DE144AB8A624F413575FCD4"/>
-  </w:style>
-  <w:style w:type="paragraph" w:customStyle="1" w:styleId="53472C1B48CF47CDBE9A613B1755CB24">
-    <w:name w:val="53472C1B48CF47CDBE9A613B1755CB24"/>
-  </w:style>
-  <w:style w:type="paragraph" w:customStyle="1" w:styleId="1885C984B6554CEE856C0E121A0D00C5">
-    <w:name w:val="1885C984B6554CEE856C0E121A0D00C5"/>
-  </w:style>
-  <w:style w:type="paragraph" w:customStyle="1" w:styleId="64888A9FA123433EAAFCCA641CDEF393">
-    <w:name w:val="64888A9FA123433EAAFCCA641CDEF393"/>
-  </w:style>
-  <w:style w:type="paragraph" w:customStyle="1" w:styleId="F01CDB0FB32E41048159042E24F19630">
-    <w:name w:val="F01CDB0FB32E41048159042E24F19630"/>
-  </w:style>
-  <w:style w:type="paragraph" w:styleId="ListBullet">
-    <w:name w:val="List Bullet"/>
-    <w:basedOn w:val="Normal"/>
-    <w:uiPriority w:val="11"/>
-    <w:qFormat/>
-    <w:pPr>
-      <w:numPr>
-        <w:numId w:val="1"/>
-      </w:numPr>
-      <w:spacing w:before="120" w:after="0" w:line="264" w:lineRule="auto"/>
-    </w:pPr>
-    <w:rPr>
-      <w:color w:val="44546A" w:themeColor="text2"/>
-      <w:lang w:eastAsia="ja-JP"/>
-    </w:rPr>
-  </w:style>
-  <w:style w:type="paragraph" w:customStyle="1" w:styleId="586F595CA23544DF88D2380427A9DE91">
-    <w:name w:val="586F595CA23544DF88D2380427A9DE91"/>
-  </w:style>
-  <w:style w:type="paragraph" w:customStyle="1" w:styleId="9897E0B4839B40678F5D454B3932C666">
-    <w:name w:val="9897E0B4839B40678F5D454B3932C666"/>
-  </w:style>
-  <w:style w:type="paragraph" w:customStyle="1" w:styleId="90A673BF9EAD4F6684311D0C076689E7">
-    <w:name w:val="90A673BF9EAD4F6684311D0C076689E7"/>
-  </w:style>
-  <w:style w:type="paragraph" w:customStyle="1" w:styleId="F8D94018F823480EA17F41B7A4522856">
-    <w:name w:val="F8D94018F823480EA17F41B7A4522856"/>
-  </w:style>
-  <w:style w:type="paragraph" w:customStyle="1" w:styleId="077A470698BA4804B13C3B30B1CCF9DE">
-    <w:name w:val="077A470698BA4804B13C3B30B1CCF9DE"/>
-  </w:style>
-  <w:style w:type="paragraph" w:customStyle="1" w:styleId="ED66C7C3C83040FBA1EF3977B93B3E46">
-    <w:name w:val="ED66C7C3C83040FBA1EF3977B93B3E46"/>
-  </w:style>
-  <w:style w:type="paragraph" w:customStyle="1" w:styleId="EFBFA773F23E45AEB67F06A3624B4EAF">
-    <w:name w:val="EFBFA773F23E45AEB67F06A3624B4EAF"/>
-  </w:style>
-</w:styles>
-</file>
-
-<file path=word/glossary/webSettings.xml><?xml version="1.0" encoding="utf-8"?>
-<w:webSettings xmlns:mc="http://schemas.openxmlformats.org/markup-compatibility/2006" xmlns:r="http://schemas.openxmlformats.org/officeDocument/2006/relationships" xmlns:w="http://schemas.openxmlformats.org/wordprocessingml/2006/main" xmlns:w14="http://schemas.microsoft.com/office/word/2010/wordml" xmlns:w15="http://schemas.microsoft.com/office/word/2012/wordml" xmlns:w16cid="http://schemas.microsoft.com/office/word/2016/wordml/cid" xmlns:w16se="http://schemas.microsoft.com/office/word/2015/wordml/symex" mc:Ignorable="w14 w15 w16se w16cid">
-  <w:optimizeForBrowser/>
-  <w:allowPNG/>
-</w:webSettings>
-</file>
-
 <file path=word/theme/theme1.xml><?xml version="1.0" encoding="utf-8"?>
 <a:theme xmlns:a="http://schemas.openxmlformats.org/drawingml/2006/main" name="Office Theme">
   <a:themeElements>
@@ -5672,4 +6643,16 @@
     </a:ext>
   </a:extLst>
 </a:theme>
+</file>
+
+<file path=customXml/item1.xml><?xml version="1.0" encoding="utf-8"?>
+<b:Sources xmlns:b="http://schemas.openxmlformats.org/officeDocument/2006/bibliography" xmlns="http://schemas.openxmlformats.org/officeDocument/2006/bibliography" SelectedStyle="\APASixthEditionOfficeOnline.xsl" StyleName="APA" Version="6"/>
+</file>
+
+<file path=customXml/itemProps1.xml><?xml version="1.0" encoding="utf-8"?>
+<ds:datastoreItem xmlns:ds="http://schemas.openxmlformats.org/officeDocument/2006/customXml" ds:itemID="{2C7B9AB0-A8EA-406A-8DA0-092199F41B3A}">
+  <ds:schemaRefs>
+    <ds:schemaRef ds:uri="http://schemas.openxmlformats.org/officeDocument/2006/bibliography"/>
+  </ds:schemaRefs>
+</ds:datastoreItem>
 </file>
</xml_diff>

<commit_message>
+ MPI_Reduce - terminate conditions
</commit_message>
<xml_diff>
--- a/Game of Life_Report.docx
+++ b/Game of Life_Report.docx
@@ -10211,6 +10211,766 @@
     <w:p/>
     <w:p>
       <w:pPr>
+        <w:tabs>
+          <w:tab w:val="left" w:pos="3165"/>
+        </w:tabs>
+        <w:rPr>
+          <w:b/>
+          <w:caps/>
+          <w:u w:val="single"/>
+          <w:lang w:val="el-GR"/>
+        </w:rPr>
+      </w:pPr>
+      <w:r>
+        <w:rPr>
+          <w:b/>
+          <w:caps/>
+          <w:u w:val="single"/>
+          <w:lang w:val="el-GR"/>
+        </w:rPr>
+        <w:lastRenderedPageBreak/>
+        <w:tab/>
+      </w:r>
+      <w:r>
+        <w:rPr>
+          <w:b/>
+          <w:caps/>
+          <w:u w:val="single"/>
+        </w:rPr>
+        <w:t>RUN</w:t>
+      </w:r>
+      <w:r>
+        <w:rPr>
+          <w:b/>
+          <w:caps/>
+          <w:u w:val="single"/>
+          <w:lang w:val="el-GR"/>
+        </w:rPr>
+        <w:t>-</w:t>
+      </w:r>
+      <w:r>
+        <w:rPr>
+          <w:b/>
+          <w:caps/>
+          <w:u w:val="single"/>
+        </w:rPr>
+        <w:t>TIMES</w:t>
+      </w:r>
+      <w:r>
+        <w:rPr>
+          <w:b/>
+          <w:caps/>
+          <w:u w:val="single"/>
+          <w:lang w:val="el-GR"/>
+        </w:rPr>
+        <w:tab/>
+      </w:r>
+      <w:r>
+        <w:rPr>
+          <w:b/>
+          <w:caps/>
+          <w:u w:val="single"/>
+          <w:lang w:val="el-GR"/>
+        </w:rPr>
+        <w:tab/>
+      </w:r>
+      <w:r>
+        <w:rPr>
+          <w:b/>
+          <w:caps/>
+          <w:u w:val="single"/>
+          <w:lang w:val="el-GR"/>
+        </w:rPr>
+        <w:tab/>
+      </w:r>
+      <w:r>
+        <w:rPr>
+          <w:b/>
+          <w:caps/>
+          <w:u w:val="single"/>
+          <w:lang w:val="el-GR"/>
+        </w:rPr>
+        <w:tab/>
+      </w:r>
+      <w:r>
+        <w:rPr>
+          <w:b/>
+          <w:caps/>
+          <w:u w:val="single"/>
+          <w:lang w:val="el-GR"/>
+        </w:rPr>
+        <w:tab/>
+      </w:r>
+      <w:r>
+        <w:rPr>
+          <w:b/>
+          <w:caps/>
+          <w:u w:val="single"/>
+          <w:lang w:val="el-GR"/>
+        </w:rPr>
+        <w:tab/>
+      </w:r>
+      <w:r>
+        <w:rPr>
+          <w:b/>
+          <w:caps/>
+          <w:u w:val="single"/>
+          <w:lang w:val="el-GR"/>
+        </w:rPr>
+        <w:tab/>
+      </w:r>
+    </w:p>
+    <w:p>
+      <w:pPr>
+        <w:tabs>
+          <w:tab w:val="left" w:pos="3165"/>
+        </w:tabs>
+        <w:rPr>
+          <w:b/>
+          <w:caps/>
+          <w:u w:val="single"/>
+          <w:lang w:val="el-GR"/>
+        </w:rPr>
+      </w:pPr>
+    </w:p>
+    <w:p>
+      <w:pPr>
+        <w:rPr>
+          <w:sz w:val="28"/>
+          <w:szCs w:val="28"/>
+          <w:lang w:val="el-GR"/>
+        </w:rPr>
+      </w:pPr>
+      <w:r>
+        <w:rPr>
+          <w:sz w:val="28"/>
+          <w:szCs w:val="28"/>
+          <w:lang w:val="el-GR"/>
+        </w:rPr>
+        <w:t>Παραθέτουμε ενδεικτικά και τους χρόνους που παίρνουμε όταν στο MPI συμπεριλάβουμε ελέγχους τερματισμού η υλοποίηση των οποίων επιτυγχάνεται με χρήση της MPI_Reduce(..) και συνεπώς global επικοινωνίας.</w:t>
+      </w:r>
+    </w:p>
+    <w:p>
+      <w:pPr>
+        <w:rPr>
+          <w:sz w:val="28"/>
+          <w:szCs w:val="28"/>
+          <w:lang w:val="el-GR"/>
+        </w:rPr>
+      </w:pPr>
+      <w:r>
+        <w:rPr>
+          <w:sz w:val="28"/>
+          <w:szCs w:val="28"/>
+          <w:lang w:val="el-GR"/>
+        </w:rPr>
+        <w:t>Παρατηρούμε, σαφώς, πως τα run-times είναι χειρότερα σε αυτήν την περίπτωση.</w:t>
+      </w:r>
+    </w:p>
+    <w:p>
+      <w:pPr>
+        <w:tabs>
+          <w:tab w:val="left" w:pos="3165"/>
+        </w:tabs>
+        <w:rPr>
+          <w:b/>
+          <w:caps/>
+          <w:sz w:val="28"/>
+          <w:szCs w:val="28"/>
+          <w:u w:val="single"/>
+          <w:lang w:val="el-GR"/>
+        </w:rPr>
+      </w:pPr>
+    </w:p>
+    <w:p>
+      <w:pPr>
+        <w:pStyle w:val="Heading1"/>
+        <w:ind w:left="90" w:firstLine="720"/>
+        <w:jc w:val="center"/>
+      </w:pPr>
+      <w:r>
+        <w:t>mpi</w:t>
+      </w:r>
+      <w:r>
+        <w:t xml:space="preserve"> + MPI_Reduce</w:t>
+      </w:r>
+    </w:p>
+    <w:tbl>
+      <w:tblPr>
+        <w:tblStyle w:val="TableGrid"/>
+        <w:tblpPr w:leftFromText="180" w:rightFromText="180" w:vertAnchor="text" w:horzAnchor="margin" w:tblpY="176"/>
+        <w:tblW w:w="9498" w:type="dxa"/>
+        <w:tblLook w:val="04A0" w:firstRow="1" w:lastRow="0" w:firstColumn="1" w:lastColumn="0" w:noHBand="0" w:noVBand="1"/>
+      </w:tblPr>
+      <w:tblGrid>
+        <w:gridCol w:w="1356"/>
+        <w:gridCol w:w="1356"/>
+        <w:gridCol w:w="1357"/>
+        <w:gridCol w:w="1357"/>
+        <w:gridCol w:w="1357"/>
+        <w:gridCol w:w="1357"/>
+        <w:gridCol w:w="1358"/>
+      </w:tblGrid>
+      <w:tr>
+        <w:trPr>
+          <w:trHeight w:val="391"/>
+        </w:trPr>
+        <w:tc>
+          <w:tcPr>
+            <w:tcW w:w="1356" w:type="dxa"/>
+            <w:vMerge w:val="restart"/>
+          </w:tcPr>
+          <w:p>
+            <w:pPr>
+              <w:rPr>
+                <w:b/>
+              </w:rPr>
+            </w:pPr>
+          </w:p>
+          <w:p>
+            <w:pPr>
+              <w:rPr>
+                <w:b/>
+                <w:sz w:val="24"/>
+                <w:szCs w:val="24"/>
+              </w:rPr>
+            </w:pPr>
+          </w:p>
+          <w:p>
+            <w:pPr>
+              <w:rPr>
+                <w:b/>
+              </w:rPr>
+            </w:pPr>
+            <w:r>
+              <w:rPr>
+                <w:b/>
+                <w:sz w:val="24"/>
+                <w:szCs w:val="24"/>
+              </w:rPr>
+              <w:t>#Tasks</w:t>
+            </w:r>
+          </w:p>
+        </w:tc>
+        <w:tc>
+          <w:tcPr>
+            <w:tcW w:w="8142" w:type="dxa"/>
+            <w:gridSpan w:val="6"/>
+          </w:tcPr>
+          <w:p>
+            <w:pPr>
+              <w:jc w:val="center"/>
+              <w:rPr>
+                <w:b/>
+                <w:sz w:val="24"/>
+                <w:szCs w:val="24"/>
+              </w:rPr>
+            </w:pPr>
+            <w:r>
+              <w:rPr>
+                <w:b/>
+                <w:sz w:val="24"/>
+                <w:szCs w:val="24"/>
+              </w:rPr>
+              <w:t>Order of Matrix</w:t>
+            </w:r>
+          </w:p>
+        </w:tc>
+      </w:tr>
+      <w:tr>
+        <w:trPr>
+          <w:trHeight w:val="205"/>
+        </w:trPr>
+        <w:tc>
+          <w:tcPr>
+            <w:tcW w:w="1356" w:type="dxa"/>
+            <w:vMerge/>
+          </w:tcPr>
+          <w:p/>
+        </w:tc>
+        <w:tc>
+          <w:tcPr>
+            <w:tcW w:w="1356" w:type="dxa"/>
+          </w:tcPr>
+          <w:p>
+            <w:pPr>
+              <w:jc w:val="center"/>
+              <w:rPr>
+                <w:b/>
+              </w:rPr>
+            </w:pPr>
+            <w:r>
+              <w:rPr>
+                <w:b/>
+              </w:rPr>
+              <w:t>3600</w:t>
+            </w:r>
+          </w:p>
+        </w:tc>
+        <w:tc>
+          <w:tcPr>
+            <w:tcW w:w="1357" w:type="dxa"/>
+          </w:tcPr>
+          <w:p>
+            <w:pPr>
+              <w:jc w:val="center"/>
+              <w:rPr>
+                <w:b/>
+              </w:rPr>
+            </w:pPr>
+            <w:r>
+              <w:rPr>
+                <w:b/>
+              </w:rPr>
+              <w:t>7200</w:t>
+            </w:r>
+          </w:p>
+        </w:tc>
+        <w:tc>
+          <w:tcPr>
+            <w:tcW w:w="1357" w:type="dxa"/>
+          </w:tcPr>
+          <w:p>
+            <w:pPr>
+              <w:jc w:val="center"/>
+              <w:rPr>
+                <w:b/>
+              </w:rPr>
+            </w:pPr>
+            <w:r>
+              <w:rPr>
+                <w:b/>
+              </w:rPr>
+              <w:t>14400</w:t>
+            </w:r>
+          </w:p>
+        </w:tc>
+        <w:tc>
+          <w:tcPr>
+            <w:tcW w:w="1357" w:type="dxa"/>
+          </w:tcPr>
+          <w:p>
+            <w:pPr>
+              <w:jc w:val="center"/>
+              <w:rPr>
+                <w:b/>
+              </w:rPr>
+            </w:pPr>
+            <w:r>
+              <w:rPr>
+                <w:b/>
+              </w:rPr>
+              <w:t>28800</w:t>
+            </w:r>
+          </w:p>
+        </w:tc>
+        <w:tc>
+          <w:tcPr>
+            <w:tcW w:w="1357" w:type="dxa"/>
+          </w:tcPr>
+          <w:p>
+            <w:pPr>
+              <w:jc w:val="center"/>
+              <w:rPr>
+                <w:b/>
+              </w:rPr>
+            </w:pPr>
+            <w:r>
+              <w:rPr>
+                <w:b/>
+              </w:rPr>
+              <w:t>57600</w:t>
+            </w:r>
+          </w:p>
+        </w:tc>
+        <w:tc>
+          <w:tcPr>
+            <w:tcW w:w="1358" w:type="dxa"/>
+          </w:tcPr>
+          <w:p/>
+        </w:tc>
+      </w:tr>
+      <w:tr>
+        <w:trPr>
+          <w:trHeight w:val="391"/>
+        </w:trPr>
+        <w:tc>
+          <w:tcPr>
+            <w:tcW w:w="1356" w:type="dxa"/>
+          </w:tcPr>
+          <w:p>
+            <w:pPr>
+              <w:jc w:val="center"/>
+              <w:rPr>
+                <w:b/>
+              </w:rPr>
+            </w:pPr>
+            <w:r>
+              <w:rPr>
+                <w:b/>
+              </w:rPr>
+              <w:t>2</w:t>
+            </w:r>
+          </w:p>
+        </w:tc>
+        <w:tc>
+          <w:tcPr>
+            <w:tcW w:w="1356" w:type="dxa"/>
+          </w:tcPr>
+          <w:p/>
+        </w:tc>
+        <w:tc>
+          <w:tcPr>
+            <w:tcW w:w="1357" w:type="dxa"/>
+          </w:tcPr>
+          <w:p/>
+        </w:tc>
+        <w:tc>
+          <w:tcPr>
+            <w:tcW w:w="1357" w:type="dxa"/>
+          </w:tcPr>
+          <w:p/>
+        </w:tc>
+        <w:tc>
+          <w:tcPr>
+            <w:tcW w:w="1357" w:type="dxa"/>
+          </w:tcPr>
+          <w:p/>
+        </w:tc>
+        <w:tc>
+          <w:tcPr>
+            <w:tcW w:w="1357" w:type="dxa"/>
+          </w:tcPr>
+          <w:p/>
+        </w:tc>
+        <w:tc>
+          <w:tcPr>
+            <w:tcW w:w="1358" w:type="dxa"/>
+          </w:tcPr>
+          <w:p/>
+        </w:tc>
+      </w:tr>
+      <w:tr>
+        <w:trPr>
+          <w:trHeight w:val="391"/>
+        </w:trPr>
+        <w:tc>
+          <w:tcPr>
+            <w:tcW w:w="1356" w:type="dxa"/>
+          </w:tcPr>
+          <w:p>
+            <w:pPr>
+              <w:jc w:val="center"/>
+              <w:rPr>
+                <w:b/>
+              </w:rPr>
+            </w:pPr>
+            <w:r>
+              <w:rPr>
+                <w:b/>
+              </w:rPr>
+              <w:t>5</w:t>
+            </w:r>
+          </w:p>
+        </w:tc>
+        <w:tc>
+          <w:tcPr>
+            <w:tcW w:w="1356" w:type="dxa"/>
+          </w:tcPr>
+          <w:p/>
+        </w:tc>
+        <w:tc>
+          <w:tcPr>
+            <w:tcW w:w="1357" w:type="dxa"/>
+          </w:tcPr>
+          <w:p/>
+        </w:tc>
+        <w:tc>
+          <w:tcPr>
+            <w:tcW w:w="1357" w:type="dxa"/>
+          </w:tcPr>
+          <w:p/>
+        </w:tc>
+        <w:tc>
+          <w:tcPr>
+            <w:tcW w:w="1357" w:type="dxa"/>
+          </w:tcPr>
+          <w:p/>
+        </w:tc>
+        <w:tc>
+          <w:tcPr>
+            <w:tcW w:w="1357" w:type="dxa"/>
+          </w:tcPr>
+          <w:p/>
+        </w:tc>
+        <w:tc>
+          <w:tcPr>
+            <w:tcW w:w="1358" w:type="dxa"/>
+          </w:tcPr>
+          <w:p/>
+        </w:tc>
+      </w:tr>
+      <w:tr>
+        <w:trPr>
+          <w:trHeight w:val="391"/>
+        </w:trPr>
+        <w:tc>
+          <w:tcPr>
+            <w:tcW w:w="1356" w:type="dxa"/>
+          </w:tcPr>
+          <w:p>
+            <w:pPr>
+              <w:jc w:val="center"/>
+              <w:rPr>
+                <w:b/>
+              </w:rPr>
+            </w:pPr>
+            <w:r>
+              <w:rPr>
+                <w:b/>
+              </w:rPr>
+              <w:t>10</w:t>
+            </w:r>
+          </w:p>
+        </w:tc>
+        <w:tc>
+          <w:tcPr>
+            <w:tcW w:w="1356" w:type="dxa"/>
+          </w:tcPr>
+          <w:p/>
+        </w:tc>
+        <w:tc>
+          <w:tcPr>
+            <w:tcW w:w="1357" w:type="dxa"/>
+          </w:tcPr>
+          <w:p/>
+        </w:tc>
+        <w:tc>
+          <w:tcPr>
+            <w:tcW w:w="1357" w:type="dxa"/>
+          </w:tcPr>
+          <w:p/>
+        </w:tc>
+        <w:tc>
+          <w:tcPr>
+            <w:tcW w:w="1357" w:type="dxa"/>
+          </w:tcPr>
+          <w:p/>
+        </w:tc>
+        <w:tc>
+          <w:tcPr>
+            <w:tcW w:w="1357" w:type="dxa"/>
+          </w:tcPr>
+          <w:p/>
+        </w:tc>
+        <w:tc>
+          <w:tcPr>
+            <w:tcW w:w="1358" w:type="dxa"/>
+          </w:tcPr>
+          <w:p/>
+        </w:tc>
+      </w:tr>
+      <w:tr>
+        <w:trPr>
+          <w:trHeight w:val="391"/>
+        </w:trPr>
+        <w:tc>
+          <w:tcPr>
+            <w:tcW w:w="1356" w:type="dxa"/>
+          </w:tcPr>
+          <w:p>
+            <w:pPr>
+              <w:jc w:val="center"/>
+              <w:rPr>
+                <w:b/>
+              </w:rPr>
+            </w:pPr>
+            <w:r>
+              <w:rPr>
+                <w:b/>
+              </w:rPr>
+              <w:t>17</w:t>
+            </w:r>
+          </w:p>
+        </w:tc>
+        <w:tc>
+          <w:tcPr>
+            <w:tcW w:w="1356" w:type="dxa"/>
+          </w:tcPr>
+          <w:p/>
+        </w:tc>
+        <w:tc>
+          <w:tcPr>
+            <w:tcW w:w="1357" w:type="dxa"/>
+          </w:tcPr>
+          <w:p/>
+        </w:tc>
+        <w:tc>
+          <w:tcPr>
+            <w:tcW w:w="1357" w:type="dxa"/>
+          </w:tcPr>
+          <w:p/>
+        </w:tc>
+        <w:tc>
+          <w:tcPr>
+            <w:tcW w:w="1357" w:type="dxa"/>
+          </w:tcPr>
+          <w:p/>
+        </w:tc>
+        <w:tc>
+          <w:tcPr>
+            <w:tcW w:w="1357" w:type="dxa"/>
+          </w:tcPr>
+          <w:p/>
+        </w:tc>
+        <w:tc>
+          <w:tcPr>
+            <w:tcW w:w="1358" w:type="dxa"/>
+          </w:tcPr>
+          <w:p/>
+        </w:tc>
+      </w:tr>
+      <w:tr>
+        <w:trPr>
+          <w:trHeight w:val="391"/>
+        </w:trPr>
+        <w:tc>
+          <w:tcPr>
+            <w:tcW w:w="1356" w:type="dxa"/>
+          </w:tcPr>
+          <w:p>
+            <w:pPr>
+              <w:jc w:val="center"/>
+              <w:rPr>
+                <w:b/>
+              </w:rPr>
+            </w:pPr>
+            <w:r>
+              <w:rPr>
+                <w:b/>
+              </w:rPr>
+              <w:t>26</w:t>
+            </w:r>
+          </w:p>
+        </w:tc>
+        <w:tc>
+          <w:tcPr>
+            <w:tcW w:w="1356" w:type="dxa"/>
+          </w:tcPr>
+          <w:p/>
+        </w:tc>
+        <w:tc>
+          <w:tcPr>
+            <w:tcW w:w="1357" w:type="dxa"/>
+          </w:tcPr>
+          <w:p/>
+        </w:tc>
+        <w:tc>
+          <w:tcPr>
+            <w:tcW w:w="1357" w:type="dxa"/>
+          </w:tcPr>
+          <w:p/>
+        </w:tc>
+        <w:tc>
+          <w:tcPr>
+            <w:tcW w:w="1357" w:type="dxa"/>
+          </w:tcPr>
+          <w:p/>
+        </w:tc>
+        <w:tc>
+          <w:tcPr>
+            <w:tcW w:w="1357" w:type="dxa"/>
+          </w:tcPr>
+          <w:p/>
+        </w:tc>
+        <w:tc>
+          <w:tcPr>
+            <w:tcW w:w="1358" w:type="dxa"/>
+          </w:tcPr>
+          <w:p/>
+        </w:tc>
+      </w:tr>
+      <w:tr>
+        <w:trPr>
+          <w:trHeight w:val="410"/>
+        </w:trPr>
+        <w:tc>
+          <w:tcPr>
+            <w:tcW w:w="1356" w:type="dxa"/>
+          </w:tcPr>
+          <w:p>
+            <w:pPr>
+              <w:jc w:val="center"/>
+              <w:rPr>
+                <w:b/>
+              </w:rPr>
+            </w:pPr>
+            <w:r>
+              <w:rPr>
+                <w:b/>
+              </w:rPr>
+              <w:t>37</w:t>
+            </w:r>
+          </w:p>
+        </w:tc>
+        <w:tc>
+          <w:tcPr>
+            <w:tcW w:w="1356" w:type="dxa"/>
+          </w:tcPr>
+          <w:p/>
+        </w:tc>
+        <w:tc>
+          <w:tcPr>
+            <w:tcW w:w="1357" w:type="dxa"/>
+          </w:tcPr>
+          <w:p/>
+        </w:tc>
+        <w:tc>
+          <w:tcPr>
+            <w:tcW w:w="1357" w:type="dxa"/>
+          </w:tcPr>
+          <w:p/>
+        </w:tc>
+        <w:tc>
+          <w:tcPr>
+            <w:tcW w:w="1357" w:type="dxa"/>
+          </w:tcPr>
+          <w:p/>
+        </w:tc>
+        <w:tc>
+          <w:tcPr>
+            <w:tcW w:w="1357" w:type="dxa"/>
+          </w:tcPr>
+          <w:p/>
+        </w:tc>
+        <w:tc>
+          <w:tcPr>
+            <w:tcW w:w="1358" w:type="dxa"/>
+          </w:tcPr>
+          <w:p/>
+        </w:tc>
+      </w:tr>
+    </w:tbl>
+    <w:p/>
+    <w:p/>
+    <w:p/>
+    <w:p/>
+    <w:p/>
+    <w:p/>
+    <w:p/>
+    <w:p/>
+    <w:p/>
+    <w:p/>
+    <w:p/>
+    <w:p/>
+    <w:p/>
+    <w:p/>
+    <w:p>
+      <w:bookmarkStart w:id="5" w:name="_GoBack"/>
+      <w:bookmarkEnd w:id="5"/>
+    </w:p>
+    <w:p>
+      <w:pPr>
         <w:pStyle w:val="Heading2"/>
         <w:rPr>
           <w:b/>
@@ -10229,8 +10989,6 @@
         <w:lastRenderedPageBreak/>
         <w:t>ΣΥΜΠΕΡΑΣΜΑΤΑ</w:t>
       </w:r>
-      <w:bookmarkStart w:id="5" w:name="_GoBack"/>
-      <w:bookmarkEnd w:id="5"/>
     </w:p>
     <w:p/>
     <w:sectPr>
@@ -10308,7 +11066,7 @@
           <w:rPr>
             <w:noProof/>
           </w:rPr>
-          <w:t>10</w:t>
+          <w:t>11</w:t>
         </w:r>
         <w:r>
           <w:fldChar w:fldCharType="end"/>
@@ -13739,7 +14497,7 @@
 </file>
 
 <file path=customXml/itemProps1.xml><?xml version="1.0" encoding="utf-8"?>
-<ds:datastoreItem xmlns:ds="http://schemas.openxmlformats.org/officeDocument/2006/customXml" ds:itemID="{9700A19C-A6BF-413F-915A-FD2FD4BBD534}">
+<ds:datastoreItem xmlns:ds="http://schemas.openxmlformats.org/officeDocument/2006/customXml" ds:itemID="{D866D686-A975-41C9-A7D1-F3B01266361E}">
   <ds:schemaRefs>
     <ds:schemaRef ds:uri="http://schemas.openxmlformats.org/officeDocument/2006/bibliography"/>
   </ds:schemaRefs>

</xml_diff>